<commit_message>
Ajuste dos templates arq e arq_acabamento
</commit_message>
<xml_diff>
--- a/ArqAcab.docx
+++ b/ArqAcab.docx
@@ -18,7 +18,7 @@
         <w:rPr>
           <w:b/>
         </w:rPr>
-        <w:t>CONTRATO: PROJETO ARQUITETÔNICO RESIDENCIAL UNIFAMILIAR</w:t>
+        <w:t>CONTRATO: PROJETO ARQUITETÔNICO COM DEFINIÇÃO DE ACABAMENTO</w:t>
       </w:r>
     </w:p>
     <w:p>
@@ -76,6 +76,15 @@
       </w:pPr>
       <w:r>
         <w:t xml:space="preserve">CONTRATADA: Luana Nonis Santos Bacon </w:t>
+      </w:r>
+    </w:p>
+    <w:p>
+      <w:pPr>
+        <w:spacing w:line="240" w:lineRule="auto" w:after="0"/>
+        <w:jc w:val="both"/>
+      </w:pPr>
+      <w:r>
+        <w:t>CAU: nºA133892–7</w:t>
       </w:r>
     </w:p>
     <w:p>
@@ -243,7 +252,7 @@
         <w:jc w:val="both"/>
       </w:pPr>
       <w:r>
-        <w:t>O presente instrumento particular de contrato tem por objeto a prestação de serviços da CONTRATADA para realização de Projeto Arquitetônico de uma residência com área estimada em  m2, conforme os dados abaixo:</w:t>
+        <w:t>Prestação de serviços técnicos profissionais de arquitetura para elaboração de Projeto Arquitetônico com definição de acabamento de Residência Unifamiliar, incluindo etapas desde o levantamento inicial até o projeto executivo, para o imóvel definido a seguir:</w:t>
       </w:r>
     </w:p>
     <w:p>
@@ -307,6 +316,15 @@
       </w:pPr>
       <w:r>
         <w:t xml:space="preserve">Cidade: </w:t>
+      </w:r>
+    </w:p>
+    <w:p>
+      <w:pPr>
+        <w:spacing w:line="240" w:lineRule="auto" w:after="0"/>
+        <w:jc w:val="both"/>
+      </w:pPr>
+      <w:r>
+        <w:t>Área de construção estimada: m2</w:t>
       </w:r>
     </w:p>
     <w:p>
@@ -341,7 +359,7 @@
         <w:t>-</w:t>
       </w:r>
       <w:r>
-        <w:t>A prestação de serviço da CONTRATADA de projeto e arquitetura de interiores, contempla área de lazer os seguintes ambientes:</w:t>
+        <w:t>A prestação de serviço da CONTRATADA para Projeto Arquitetônico com definição de acabamento de Residência Unifamiliar contempla:</w:t>
       </w:r>
     </w:p>
     <w:p>
@@ -471,7 +489,7 @@
         <w:t>-</w:t>
       </w:r>
       <w:r>
-        <w:t>LEVANTAMENTO IN LOCO: Medição dos espaços a serem trabalhados, dos elementos arquitetônicos, dos pontos elétricos/hidráulicos/gás, do mobiliário existente e registro fotográfico da configuração atual;</w:t>
+        <w:t>LEVANTAMENTO TOPOGRÁFICO: A CONTRATANTE deve entregar documentos com levantamento topográfico do terreno onde será construído e normas do condomínio, se aplicável;</w:t>
       </w:r>
     </w:p>
     <w:p>
@@ -487,23 +505,7 @@
         <w:jc w:val="both"/>
       </w:pPr>
       <w:r>
-        <w:t>PRAZO: LEVANTAMENTO IN LOCO será realizada de acordo com a liberação do condomínio e entrega de chaves com proprietário.</w:t>
-      </w:r>
-    </w:p>
-    <w:p>
-      <w:pPr>
-        <w:spacing w:line="240" w:lineRule="auto" w:after="0"/>
-        <w:jc w:val="both"/>
-      </w:pPr>
-      <w:r/>
-    </w:p>
-    <w:p>
-      <w:pPr>
-        <w:spacing w:line="240" w:lineRule="auto" w:after="0"/>
-        <w:jc w:val="both"/>
-      </w:pPr>
-      <w:r>
-        <w:t>PARÁGRAFO ÚNICO: O desenvolvimento de um projeto para um imóvel em fase de construção, será considerado as medidas da planta disponibilizada pela construtora para a realização do projeto.</w:t>
+        <w:t>PARÁGRAFO ÚNICO: O desenvolvimento das próximas etapas do projeto ficará dependente da conclusão desta etapa por parte da CONTRATANTE.</w:t>
       </w:r>
     </w:p>
     <w:p>
@@ -547,7 +549,7 @@
         <w:jc w:val="both"/>
       </w:pPr>
       <w:r>
-        <w:t>PRAZO: ESTUDO PRELIMINAR DO PROJETO será entregue em até 10 dias úteis após a realização da etapa de Levantamento in loco.</w:t>
+        <w:t>PRAZO: ESTUDO PRELIMINAR DO PROJETO será entregue em até 50 dias úteis após assinatura do contrato e recebimento do levantamento topográfico.</w:t>
       </w:r>
     </w:p>
     <w:p>
@@ -563,7 +565,39 @@
         <w:jc w:val="both"/>
       </w:pPr>
       <w:r>
-        <w:t>ALTERAÇÕES: O CONTRATANTE pode solicitar até 03 (três) alterações do projeto nesta etapa. O prazo para a realização de cada alteração pode levar até 7 dias úteis dependendo da escala da solicitação. Após a aprovação das alterações na etapa de Estudo Preliminar, qualquer solicitação de mudança na etapa que já foi aprovada acarretará o valor de R$ 100,00 por hora trabalhada e a realização de um novo contrato.</w:t>
+        <w:t>ALTERAÇÕES: O CONTRATANTE pode solicitar até 03 (três) alterações do projeto nesta etapa. O prazo para a realização de cada alteração pode levar até 10 (dez) dias úteis dependendo da escala da solicitação. Após a aprovação das alterações na etapa de Estudo Preliminar, qualquer solicitação de mudança na etapa que já foi aprovada acarretará um valor cobrado sob análise. Será encaminhado ao CONTRATANTE a descrição das alterações, a data de entrega e meio de pagamento do serviço adicional que será prestado. Alterações adicionais, após a terceira revisão, serão orçadas previamente e somente executadas mediante aceite formal do contratante.</w:t>
+      </w:r>
+    </w:p>
+    <w:p>
+      <w:pPr>
+        <w:spacing w:line="240" w:lineRule="auto" w:after="0"/>
+        <w:jc w:val="both"/>
+      </w:pPr>
+      <w:r/>
+    </w:p>
+    <w:p>
+      <w:pPr>
+        <w:spacing w:line="240" w:lineRule="auto" w:after="0"/>
+        <w:jc w:val="both"/>
+      </w:pPr>
+      <w:r>
+        <w:t>APRECIAÇÃO: O CONTRATANTE poderá solicitar as alterações em até 30 dias corridos após a reunião de apresentação de Estudo Preliminar. Após esse prazo será dado como aprovada a etapa de Estudo Preliminar e o CONTRATADO dará continuidade ao projeto. O CONTRATADO enviará um lembrete ao CONTRATANTE sobre esse prazo por meio eletrônico após a reunião de apresentação do projeto.</w:t>
+      </w:r>
+    </w:p>
+    <w:p>
+      <w:pPr>
+        <w:spacing w:line="240" w:lineRule="auto" w:after="0"/>
+        <w:jc w:val="both"/>
+      </w:pPr>
+      <w:r/>
+    </w:p>
+    <w:p>
+      <w:pPr>
+        <w:spacing w:line="240" w:lineRule="auto" w:after="0"/>
+        <w:jc w:val="both"/>
+      </w:pPr>
+      <w:r>
+        <w:t>APROVAÇÃO: O CONTRATANTE deverá assinar o TERMO DE APROVAÇÃO DO PROJETO uma vez que esteja de acordo com o estudo preliminar apresentado. Após assinado o TERMO DE APROVAÇÃO DO PROJETO, qualquer solicitação de mudança acarretará um valor cobrado sob análise.</w:t>
       </w:r>
     </w:p>
     <w:p>
@@ -591,7 +625,26 @@
         <w:t>-</w:t>
       </w:r>
       <w:r>
-        <w:t>PROJETO EXECUTIVO: Destinado à obra, contém informações técnicas que possibilitam e elaboração de orçamentos com fornecedores e prestadores de serviço, como descritos os itens a seguir:</w:t>
+        <w:t xml:space="preserve"> PROJETO LEGAL (APROVAÇÃO EM PREFEITURA) </w:t>
+      </w:r>
+      <w:r>
+        <w:t xml:space="preserve"> Elaborado após aprovação do estudo preliminar pelo CONTRATANTE. Projeto padrão para encaminhamento e aprovação na prefeitura municipal da cidade local do projeto. As taxas do processo de aprovação de prefeitura e/ou condomínio serão pagas pelo CONTRATANTE.</w:t>
+      </w:r>
+    </w:p>
+    <w:p>
+      <w:pPr>
+        <w:spacing w:line="240" w:lineRule="auto" w:after="0"/>
+        <w:jc w:val="both"/>
+      </w:pPr>
+      <w:r/>
+    </w:p>
+    <w:p>
+      <w:pPr>
+        <w:spacing w:line="240" w:lineRule="auto" w:after="0"/>
+        <w:jc w:val="both"/>
+      </w:pPr>
+      <w:r>
+        <w:t>PRAZO: PROJETO LEGAL será entregue em até 40 dias úteis após aprovação do ESTUDO PRELIMINAR, porém a liberação do alvará para início de obra tem prazo determinado pela prefeitura e/ou condomínio. Por isso a CONTRATADA não se responsabiliza por atrasos no processo interno da prefeitura ou condomínio.</w:t>
       </w:r>
     </w:p>
     <w:p>
@@ -610,7 +663,7 @@
         <w:rPr>
           <w:b/>
         </w:rPr>
-        <w:t>2.4.1</w:t>
+        <w:t>2.5</w:t>
       </w:r>
       <w:r>
         <w:rPr>
@@ -619,7 +672,19 @@
         <w:t>-</w:t>
       </w:r>
       <w:r>
-        <w:t>PLANTA DE LAYOUT: Disposição e indicação de medidas dos móveis soltos, planejados e equipamentos</w:t>
+        <w:t xml:space="preserve"> ANTEPROJETO </w:t>
+      </w:r>
+      <w:r>
+        <w:t xml:space="preserve"> Projeto com informações técnicas (plantas civis dos pavimentos, cortes, elevações e planta de indicação de pontos hidráulicos e elétricos) destinadas aos responsáveis pelos projetos complementares: cálculo estrutural, elétrico, hidráulico, paisagístico etc.</w:t>
+      </w:r>
+    </w:p>
+    <w:p>
+      <w:pPr>
+        <w:spacing w:line="240" w:lineRule="auto" w:after="0"/>
+        <w:jc w:val="both"/>
+      </w:pPr>
+      <w:r>
+        <w:t>PRAZO: O ANTEPROJETO será elaborado até 20 dias úteis após aprovação do ESTUDO PRELIMINAR.</w:t>
       </w:r>
     </w:p>
     <w:p>
@@ -638,7 +703,7 @@
         <w:rPr>
           <w:b/>
         </w:rPr>
-        <w:t>2.4.2</w:t>
+        <w:t>2.6</w:t>
       </w:r>
       <w:r>
         <w:rPr>
@@ -647,7 +712,39 @@
         <w:t>-</w:t>
       </w:r>
       <w:r>
-        <w:t>PLANTA DEMOLIR E CONSTRUIR: Indicação das alvenarias para construção e para demolir no projeto;</w:t>
+        <w:t xml:space="preserve"> COMPATIBILIZAÇÃO DE PROJETOS COMPLEMENTARES COM PROJETO ARQUITETÔNICO: Os projetos complementares (projeto estrutural / hidráulico / elétrico / etc.) serão analisados e ajustados à linguagem arquitetônica.</w:t>
+      </w:r>
+    </w:p>
+    <w:p>
+      <w:pPr>
+        <w:spacing w:line="240" w:lineRule="auto" w:after="0"/>
+        <w:jc w:val="both"/>
+      </w:pPr>
+      <w:r/>
+    </w:p>
+    <w:p>
+      <w:pPr>
+        <w:spacing w:line="240" w:lineRule="auto" w:after="0"/>
+        <w:jc w:val="both"/>
+      </w:pPr>
+      <w:r>
+        <w:t>PRAZO: A COMPATIBILIZAÇÃO DE PROJETOS tem um prazo variável tendo em vista a participação de profissionais terceiros. Nesse caso a CONTRATADA considera um prazo de até 10 dias úteis após o recebimento dos projetos complementares.</w:t>
+      </w:r>
+    </w:p>
+    <w:p>
+      <w:pPr>
+        <w:spacing w:line="240" w:lineRule="auto" w:after="0"/>
+        <w:jc w:val="both"/>
+      </w:pPr>
+      <w:r/>
+    </w:p>
+    <w:p>
+      <w:pPr>
+        <w:spacing w:line="240" w:lineRule="auto" w:after="0"/>
+        <w:jc w:val="both"/>
+      </w:pPr>
+      <w:r>
+        <w:t>RESPONSABILIDADE TÉCNICA: Não caberá a CONTRATADA qualquer responsabilidade técnica sobre o conteúdo técnico dos projetos complementares envolvidos. Esses são de responsabilidade de seus autores.</w:t>
       </w:r>
     </w:p>
     <w:p>
@@ -666,7 +763,7 @@
         <w:rPr>
           <w:b/>
         </w:rPr>
-        <w:t>2.4.3</w:t>
+        <w:t>2.7</w:t>
       </w:r>
       <w:r>
         <w:rPr>
@@ -675,15 +772,20 @@
         <w:t>-</w:t>
       </w:r>
       <w:r>
-        <w:t>PLANTA DE PISO E RODAPÉ: Especificação e paginação definindo o local de início e metragem;</w:t>
-      </w:r>
-    </w:p>
-    <w:p>
-      <w:pPr>
-        <w:spacing w:line="240" w:lineRule="auto" w:after="0"/>
-        <w:jc w:val="both"/>
-      </w:pPr>
-      <w:r/>
+        <w:t xml:space="preserve"> PROJETO EXECUTIVO </w:t>
+      </w:r>
+      <w:r>
+        <w:t xml:space="preserve"> Destinado à obra, contém informações técnicas das disciplinas a seguir: arquitetura, estrutura, elétrica, hidrossanitário.</w:t>
+      </w:r>
+    </w:p>
+    <w:p>
+      <w:pPr>
+        <w:spacing w:line="240" w:lineRule="auto" w:after="0"/>
+        <w:jc w:val="both"/>
+      </w:pPr>
+      <w:r>
+        <w:t>PRAZO: O PROJETO EXECUTIVO será entregue em até 30 dias úteis após a finalização da etapa de compatibilização.</w:t>
+      </w:r>
     </w:p>
     <w:p>
       <w:pPr>
@@ -694,7 +796,7 @@
         <w:rPr>
           <w:b/>
         </w:rPr>
-        <w:t>2.4.4</w:t>
+        <w:t>2.7.1</w:t>
       </w:r>
       <w:r>
         <w:rPr>
@@ -703,15 +805,8 @@
         <w:t>-</w:t>
       </w:r>
       <w:r>
-        <w:t>PLANTA DE PONTOS HIDRÁULICOS E ELÉTRICOS: Projeto com indicação da localização dos novos pontos de hidráulica, elétrica, telefone, interfone e ar–condicionado quando necessário. Especificação das marcas e medidas dos equipamentos.</w:t>
-      </w:r>
-    </w:p>
-    <w:p>
-      <w:pPr>
-        <w:spacing w:line="240" w:lineRule="auto" w:after="0"/>
-        <w:jc w:val="both"/>
-      </w:pPr>
-      <w:r/>
+        <w:t xml:space="preserve"> Os prazos acima serão contados a partir da entrega dos elementos necessários ao desenvolvimento do projeto pelo CONTRATANTE, ou seja, levantamento planialtimétrico, sondagens, escrituras, regulamento de condomínio (se houver), ficha do terreno, etc.</w:t>
+      </w:r>
     </w:p>
     <w:p>
       <w:pPr>
@@ -722,7 +817,7 @@
         <w:rPr>
           <w:b/>
         </w:rPr>
-        <w:t>2.4.5</w:t>
+        <w:t>2.7.2</w:t>
       </w:r>
       <w:r>
         <w:rPr>
@@ -731,15 +826,8 @@
         <w:t>-</w:t>
       </w:r>
       <w:r>
-        <w:t>PLANTA DE FORRO: Projeto de forro de gesso e seus respectivos detalhamentos.</w:t>
-      </w:r>
-    </w:p>
-    <w:p>
-      <w:pPr>
-        <w:spacing w:line="240" w:lineRule="auto" w:after="0"/>
-        <w:jc w:val="both"/>
-      </w:pPr>
-      <w:r/>
+        <w:t xml:space="preserve"> Os prazos acima não se vinculam aos prazos necessários para aprovação junto aos órgãos competentes.</w:t>
+      </w:r>
     </w:p>
     <w:p>
       <w:pPr>
@@ -750,7 +838,7 @@
         <w:rPr>
           <w:b/>
         </w:rPr>
-        <w:t>2.4.6</w:t>
+        <w:t>2.7.3</w:t>
       </w:r>
       <w:r>
         <w:rPr>
@@ -759,7 +847,7 @@
         <w:t>-</w:t>
       </w:r>
       <w:r>
-        <w:t>PLANTA DE ILUMINAÇÃO: Revisão das instalações existentes, projeto luminotécnico com complementação e indicação da distribuição de novos pontos, tipos e modelos de luminárias a serem utilizadas;</w:t>
+        <w:t xml:space="preserve"> Será entregue ao CONTRATANTE um (01) conjunto de cópias impressas dos desenhos do Projeto Executivo acima mencionado e RRT (Registro de Responsabilidade Técnica) referente à autoria de projeto.</w:t>
       </w:r>
     </w:p>
     <w:p>
@@ -778,7 +866,7 @@
         <w:rPr>
           <w:b/>
         </w:rPr>
-        <w:t>2.4.7</w:t>
+        <w:t>2.8</w:t>
       </w:r>
       <w:r>
         <w:rPr>
@@ -787,7 +875,7 @@
         <w:t>-</w:t>
       </w:r>
       <w:r>
-        <w:t>PLANTAS E VISTAS DE CADA CÔMODO: Indicação e especificação de detalhamento de marcenaria, marmoraria, louças, metais, cortinas, revestimentos e mapa de cores de paredes;</w:t>
+        <w:t>ETAPA DE DETALHAMENTOS TÉCNICOS:</w:t>
       </w:r>
     </w:p>
     <w:p>
@@ -806,7 +894,7 @@
         <w:rPr>
           <w:b/>
         </w:rPr>
-        <w:t>2.4.8</w:t>
+        <w:t>2.8.1</w:t>
       </w:r>
       <w:r>
         <w:rPr>
@@ -815,62 +903,7 @@
         <w:t>-</w:t>
       </w:r>
       <w:r>
-        <w:t>MEMORIAL QUANTITATIVO: Contém no memorial descritivo o quantitativo dos materiais de acabamento (pisos, marmoraria, marcenaria, revestimentos, louças, metais e eletrodomésticos).</w:t>
-      </w:r>
-    </w:p>
-    <w:p>
-      <w:pPr>
-        <w:spacing w:line="240" w:lineRule="auto" w:after="0"/>
-        <w:jc w:val="both"/>
-      </w:pPr>
-      <w:r/>
-    </w:p>
-    <w:p>
-      <w:pPr>
-        <w:spacing w:line="240" w:lineRule="auto" w:after="0"/>
-        <w:jc w:val="both"/>
-      </w:pPr>
-      <w:r>
-        <w:t>PRAZO: O PROJETO EXECUTIVO será entregue em até 20 dias úteis após a aprovação da etapa de Estudo Preliminar.</w:t>
-      </w:r>
-    </w:p>
-    <w:p>
-      <w:pPr>
-        <w:spacing w:line="240" w:lineRule="auto" w:after="0"/>
-        <w:jc w:val="both"/>
-      </w:pPr>
-      <w:r/>
-    </w:p>
-    <w:p>
-      <w:pPr>
-        <w:spacing w:line="240" w:lineRule="auto" w:after="0"/>
-        <w:jc w:val="both"/>
-      </w:pPr>
-      <w:r/>
-    </w:p>
-    <w:p>
-      <w:pPr>
-        <w:spacing w:line="240" w:lineRule="auto" w:after="0"/>
-        <w:jc w:val="both"/>
-      </w:pPr>
-      <w:r>
-        <w:t>PARÁGRAFO PRIMEIRO: Todos os desenhos serão apresentados em escalas para realização de orçamento. Para execução o fornecedor deve conferir todas as medidas no local.</w:t>
-      </w:r>
-    </w:p>
-    <w:p>
-      <w:pPr>
-        <w:spacing w:line="240" w:lineRule="auto" w:after="0"/>
-        <w:jc w:val="both"/>
-      </w:pPr>
-      <w:r/>
-    </w:p>
-    <w:p>
-      <w:pPr>
-        <w:spacing w:line="240" w:lineRule="auto" w:after="0"/>
-        <w:jc w:val="both"/>
-      </w:pPr>
-      <w:r>
-        <w:t>PARÁGRAFO SEGUNDO: Ao ser apresentada cada etapa do serviço, o CONTRATANTE assinará um Termo de Recebimento de projeto(s), reconhecendo a conclusão da etapa.</w:t>
+        <w:t>ESTUDO CROMÁTICO: Apresentação de proposta para as cores e acabamentos das superfícies internas e externas, por meio de representação gráfica e/ou memorial descritivo.</w:t>
       </w:r>
     </w:p>
     <w:p>
@@ -889,7 +922,7 @@
         <w:rPr>
           <w:b/>
         </w:rPr>
-        <w:t>2.5</w:t>
+        <w:t>2.8.2</w:t>
       </w:r>
       <w:r>
         <w:rPr>
@@ -898,7 +931,39 @@
         <w:t>-</w:t>
       </w:r>
       <w:r>
-        <w:t>ETAPA DE DETALHAMENTOS TÉCNICOS:</w:t>
+        <w:t>PAGINAÇÃO DE PISOS E REVESTIMENTOS: Definição de tipologia, formato, modulação, paginação e indicação de juntas para os pisos e revestimentos das áreas internas e externas.</w:t>
+      </w:r>
+    </w:p>
+    <w:p>
+      <w:pPr>
+        <w:spacing w:line="240" w:lineRule="auto" w:after="0"/>
+        <w:jc w:val="both"/>
+      </w:pPr>
+      <w:r/>
+    </w:p>
+    <w:p>
+      <w:pPr>
+        <w:spacing w:line="240" w:lineRule="auto" w:after="0"/>
+        <w:jc w:val="both"/>
+      </w:pPr>
+      <w:r>
+        <w:t>PARÁGRAFO PRIMEIRO: Fica expressamente pactuado que esta etapa se restringe à especificação de padronagens e dimensões, incluindo a escolha, mas não a cotação ou aquisição de marcas e modelos específicos de produtos, o que permanecerá a cargo do(a) CONTRATANTE.</w:t>
+      </w:r>
+    </w:p>
+    <w:p>
+      <w:pPr>
+        <w:spacing w:line="240" w:lineRule="auto" w:after="0"/>
+        <w:jc w:val="both"/>
+      </w:pPr>
+      <w:r/>
+    </w:p>
+    <w:p>
+      <w:pPr>
+        <w:spacing w:line="240" w:lineRule="auto" w:after="0"/>
+        <w:jc w:val="both"/>
+      </w:pPr>
+      <w:r>
+        <w:t>PARÁGRAFO SEGUNDO: A alteração da dimensão dos pisos, após a conclusão dessa etapa, acarreta em custos adicionais relativos à necessidade de readequação do projeto.</w:t>
       </w:r>
     </w:p>
     <w:p>
@@ -917,7 +982,7 @@
         <w:rPr>
           <w:b/>
         </w:rPr>
-        <w:t>2.5.1</w:t>
+        <w:t>2.8.3</w:t>
       </w:r>
       <w:r>
         <w:rPr>
@@ -926,7 +991,7 @@
         <w:t>-</w:t>
       </w:r>
       <w:r>
-        <w:t>ESTUDO CROMÁTICO: Apresentação de proposta para as cores e acabamentos das superfícies internas e externas, por meio de representação gráfica em 2D (planta baixa) e/ou memorial descritivo.</w:t>
+        <w:t>LAYOUT FUNCIONAL: Elaboração de memorial e/ou planta baixa com a disposição e dimensionamento dos equipamentos essenciais como eletrodomésticos, louças, metais, cubas, entre outros, conforme as diretrizes do briefing. Entretanto, não contempla o desenvolvimento de projeto de marcenaria ou de interiores.</w:t>
       </w:r>
     </w:p>
     <w:p>
@@ -945,7 +1010,7 @@
         <w:rPr>
           <w:b/>
         </w:rPr>
-        <w:t>2.5.2</w:t>
+        <w:t>2.8.4</w:t>
       </w:r>
       <w:r>
         <w:rPr>
@@ -954,23 +1019,7 @@
         <w:t>-</w:t>
       </w:r>
       <w:r>
-        <w:t>PAGINAÇÃO DE PISOS E REVESTIMENTOS: Definição de tipologia, formato, modulação, paginação e indicação de juntas para os pisos e revestimentos das áreas internas e externas.</w:t>
-      </w:r>
-    </w:p>
-    <w:p>
-      <w:pPr>
-        <w:spacing w:line="240" w:lineRule="auto" w:after="0"/>
-        <w:jc w:val="both"/>
-      </w:pPr>
-      <w:r/>
-    </w:p>
-    <w:p>
-      <w:pPr>
-        <w:spacing w:line="240" w:lineRule="auto" w:after="0"/>
-        <w:jc w:val="both"/>
-      </w:pPr>
-      <w:r>
-        <w:t>PARÁGRAFO ÚNICO: Fica expressamente pactuado que esta etapa se restringe à especificação de padronagens e dimensões, não incluindo a escolha, cotação ou aquisição de marcas e modelos específicos de produtos, o que permanecerá a cargo do(a) CONTRATANTE.</w:t>
+        <w:t>DETALHAMENTO DE BANHEIROS: Consiste na elaboração de desenho técnico das bancadas, incluindo dimensões e indicações de materiais.</w:t>
       </w:r>
     </w:p>
     <w:p>
@@ -989,7 +1038,7 @@
         <w:rPr>
           <w:b/>
         </w:rPr>
-        <w:t>2.5.3</w:t>
+        <w:t>2.8.5</w:t>
       </w:r>
       <w:r>
         <w:rPr>
@@ -998,7 +1047,7 @@
         <w:t>-</w:t>
       </w:r>
       <w:r>
-        <w:t>LAYOUT FUNCIONAL: Elaboração de memorial e/ou planta baixa com a disposição e dimensionamento dos equipamentos essenciais (eletrodomésticos, cubas, etc.), conforme as diretrizes do briefing. Não contempla o desenvolvimento de projeto de marcenaria ou de interiores.</w:t>
+        <w:t>DETALHAMENTO DE FORRO: Desenho técnico em 3D do forro (gesso ou outro material a ser definido), incluindo detalhamento de rebaixos, sancas, cortineiros e demais elementos pertinentes.</w:t>
       </w:r>
     </w:p>
     <w:p>
@@ -1017,7 +1066,7 @@
         <w:rPr>
           <w:b/>
         </w:rPr>
-        <w:t>2.5.4</w:t>
+        <w:t>2.8.6</w:t>
       </w:r>
       <w:r>
         <w:rPr>
@@ -1026,7 +1075,7 @@
         <w:t>-</w:t>
       </w:r>
       <w:r>
-        <w:t>DETALHAMENTO DE BANHEIROS: Consiste na elaboração de:</w:t>
+        <w:t>PROJETO LUMINOTÉCNICO: Elaboração de planta com a locação dos pontos de iluminação (spots, pendentes, arandelas, etc.), com a especificação do tipo de lâmpada e efeito luminoso pretendido, em consonância com o projeto de forro e o layout dos ambientes.</w:t>
       </w:r>
     </w:p>
     <w:p>
@@ -1045,7 +1094,7 @@
         <w:rPr>
           <w:b/>
         </w:rPr>
-        <w:t>i. Proposta de paginação de pisos e revestimentos, nos termos do item 2.5.2;</w:t>
+        <w:t>2.8.7</w:t>
       </w:r>
       <w:r>
         <w:rPr>
@@ -1053,37 +1102,14 @@
         </w:rPr>
         <w:t>-</w:t>
       </w:r>
-    </w:p>
-    <w:p>
-      <w:pPr>
-        <w:spacing w:line="240" w:lineRule="auto" w:after="0"/>
-        <w:jc w:val="both"/>
-      </w:pPr>
-      <w:r/>
-    </w:p>
-    <w:p>
-      <w:pPr>
-        <w:spacing w:line="240" w:lineRule="auto" w:after="0"/>
-        <w:jc w:val="both"/>
-      </w:pPr>
-      <w:r>
-        <w:t>ii. Especificação de louças e metais sanitários, conforme as diretrizes do briefing;</w:t>
-      </w:r>
-    </w:p>
-    <w:p>
-      <w:pPr>
-        <w:spacing w:line="240" w:lineRule="auto" w:after="0"/>
-        <w:jc w:val="both"/>
-      </w:pPr>
-      <w:r/>
-    </w:p>
-    <w:p>
-      <w:pPr>
-        <w:spacing w:line="240" w:lineRule="auto" w:after="0"/>
-        <w:jc w:val="both"/>
-      </w:pPr>
-      <w:r>
-        <w:t>iii. Desenho técnico das bancadas, incluindo dimensões e indicações de materiais.</w:t>
+      <w:r>
+        <w:t>DETALHAMENTO DE ESQUADRIAS E GUARDA</w:t>
+      </w:r>
+      <w:r>
+        <w:t>CORPOS: Desenho técnico e especificação de portas, janelas, peitoris e guarda</w:t>
+      </w:r>
+      <w:r>
+        <w:t>corpos, incluindo a elaboração de tabela de esquadrias com dimensões e observações para execução.</w:t>
       </w:r>
     </w:p>
     <w:p>
@@ -1102,7 +1128,7 @@
         <w:rPr>
           <w:b/>
         </w:rPr>
-        <w:t>2.5.5</w:t>
+        <w:t>2.8.8</w:t>
       </w:r>
       <w:r>
         <w:rPr>
@@ -1111,7 +1137,7 @@
         <w:t>-</w:t>
       </w:r>
       <w:r>
-        <w:t>DETALHAMENTO DE FORRO: Desenho técnico em 3D do forro (gesso ou outro material a ser definido), incluindo detalhamento de rebaixos, sancas, cortineiros e demais elementos pertinentes.</w:t>
+        <w:t>DESENHO DO MURO FRONTAL: Elaboração de desenho técnico da fachada frontal do muro, incluindo portões de acesso de pedestres e veículos, em conformidade com o estilo arquitetônico do projeto principal.</w:t>
       </w:r>
     </w:p>
     <w:p>
@@ -1130,7 +1156,7 @@
         <w:rPr>
           <w:b/>
         </w:rPr>
-        <w:t>2.5.6</w:t>
+        <w:t>2.9</w:t>
       </w:r>
       <w:r>
         <w:rPr>
@@ -1139,7 +1165,23 @@
         <w:t>-</w:t>
       </w:r>
       <w:r>
-        <w:t>PROJETO LUMINOTÉCNICO: Elaboração de planta com a locação dos pontos de iluminação (spots, pendentes, arandelas, etc.), com a especificação do tipo de lâmpada e efeito luminoso pretendido, em consonância com o projeto de forro e o layout dos ambientes.</w:t>
+        <w:t xml:space="preserve"> DOS SERVIÇOS NÃO CONTEMPLADOS NO ESCOPO:</w:t>
+      </w:r>
+    </w:p>
+    <w:p>
+      <w:pPr>
+        <w:spacing w:line="240" w:lineRule="auto" w:after="0"/>
+        <w:jc w:val="both"/>
+      </w:pPr>
+      <w:r/>
+    </w:p>
+    <w:p>
+      <w:pPr>
+        <w:spacing w:line="240" w:lineRule="auto" w:after="0"/>
+        <w:jc w:val="both"/>
+      </w:pPr>
+      <w:r>
+        <w:t>Salvo se expressamente contratado em aditivo, não fazem parte do objeto deste contrato:</w:t>
       </w:r>
     </w:p>
     <w:p>
@@ -1158,7 +1200,7 @@
         <w:rPr>
           <w:b/>
         </w:rPr>
-        <w:t>2.5.7</w:t>
+        <w:t>2.9.1</w:t>
       </w:r>
       <w:r>
         <w:rPr>
@@ -1167,13 +1209,10 @@
         <w:t>-</w:t>
       </w:r>
       <w:r>
-        <w:t>DETALHAMENTO DE ESQUADRIAS E GUARDA</w:t>
-      </w:r>
-      <w:r>
-        <w:t>CORPOS: Desenho técnico e especificação de portas, janelas, peitoris e guarda</w:t>
-      </w:r>
-      <w:r>
-        <w:t>corpos, incluindo a elaboração de tabela de esquadrias com dimensões e observações para execução.</w:t>
+        <w:t>A elaboração de projetos complementares, tais como: projeto estrutural (cálculo), projeto de fundações, instalações elétricas e hidrossanitárias, telefonia, dados, automação, ar</w:t>
+      </w:r>
+      <w:r>
+        <w:t>condicionado, entre outros.</w:t>
       </w:r>
     </w:p>
     <w:p>
@@ -1192,7 +1231,7 @@
         <w:rPr>
           <w:b/>
         </w:rPr>
-        <w:t>2.5.8</w:t>
+        <w:t>2.9.2</w:t>
       </w:r>
       <w:r>
         <w:rPr>
@@ -1201,7 +1240,7 @@
         <w:t>-</w:t>
       </w:r>
       <w:r>
-        <w:t>DESENHO DO MURO FRONTAL: Elaboração de desenho técnico da fachada frontal do muro, incluindo portões de acesso de pedestres e veículos, em conformidade com o estilo arquitetônico do projeto principal.</w:t>
+        <w:t>A execução, gerenciamento ou fiscalização da obra.</w:t>
       </w:r>
     </w:p>
     <w:p>
@@ -1220,7 +1259,7 @@
         <w:rPr>
           <w:b/>
         </w:rPr>
-        <w:t>2.6</w:t>
+        <w:t>2.9.3</w:t>
       </w:r>
       <w:r>
         <w:rPr>
@@ -1229,23 +1268,7 @@
         <w:t>-</w:t>
       </w:r>
       <w:r>
-        <w:t xml:space="preserve"> DOS SERVIÇOS NÃO CONTEMPLADOS NO ESCOPO:</w:t>
-      </w:r>
-    </w:p>
-    <w:p>
-      <w:pPr>
-        <w:spacing w:line="240" w:lineRule="auto" w:after="0"/>
-        <w:jc w:val="both"/>
-      </w:pPr>
-      <w:r/>
-    </w:p>
-    <w:p>
-      <w:pPr>
-        <w:spacing w:line="240" w:lineRule="auto" w:after="0"/>
-        <w:jc w:val="both"/>
-      </w:pPr>
-      <w:r>
-        <w:t>Salvo se expressamente contratado em aditivo, não fazem parte do objeto deste contrato:</w:t>
+        <w:t>O recolhimento de taxas, emolumentos e o pagamento das respectivas Anotações/Registros de Responsabilidade Técnica (ART/RRT) referentes aos projetos complementares e à execução da obra.</w:t>
       </w:r>
     </w:p>
     <w:p>
@@ -1264,7 +1287,7 @@
         <w:rPr>
           <w:b/>
         </w:rPr>
-        <w:t>2.6.1</w:t>
+        <w:t>2.9.4</w:t>
       </w:r>
       <w:r>
         <w:rPr>
@@ -1273,10 +1296,7 @@
         <w:t>-</w:t>
       </w:r>
       <w:r>
-        <w:t>A elaboração de projetos complementares, tais como: projeto estrutural (cálculo), projeto de fundações, instalações elétricas e hidrossanitárias, telefonia, dados, automação, ar</w:t>
-      </w:r>
-      <w:r>
-        <w:t>condicionado, entre outros.</w:t>
+        <w:t>Serviços de topografia, sondagem do solo ou quaisquer outros laudos técnicos preliminares.</w:t>
       </w:r>
     </w:p>
     <w:p>
@@ -1295,7 +1315,7 @@
         <w:rPr>
           <w:b/>
         </w:rPr>
-        <w:t>2.6.2</w:t>
+        <w:t>2.9.5</w:t>
       </w:r>
       <w:r>
         <w:rPr>
@@ -1304,7 +1324,7 @@
         <w:t>-</w:t>
       </w:r>
       <w:r>
-        <w:t>A execução, gerenciamento ou fiscalização da obra.</w:t>
+        <w:t>O desenvolvimento de projeto de design de interiores, que inclui, mas não se limita a, projeto detalhado de marcenaria, curadoria de mobiliário, objetos de decoração e produção final de ambientes.</w:t>
       </w:r>
     </w:p>
     <w:p>
@@ -1323,7 +1343,7 @@
         <w:rPr>
           <w:b/>
         </w:rPr>
-        <w:t>2.6.3</w:t>
+        <w:t>2.10</w:t>
       </w:r>
       <w:r>
         <w:rPr>
@@ -1332,7 +1352,7 @@
         <w:t>-</w:t>
       </w:r>
       <w:r>
-        <w:t>O recolhimento de taxas, emolumentos e o pagamento das respectivas Anotações/Registros de Responsabilidade Técnica (ART/RRT) referentes aos projetos complementares e à execução da obra.</w:t>
+        <w:t xml:space="preserve"> Não serão contados os dias em que o projeto ficar retido pelo CONTRATANTE para apreciação.</w:t>
       </w:r>
     </w:p>
     <w:p>
@@ -1351,7 +1371,7 @@
         <w:rPr>
           <w:b/>
         </w:rPr>
-        <w:t>2.6.4</w:t>
+        <w:t>2.11</w:t>
       </w:r>
       <w:r>
         <w:rPr>
@@ -1360,7 +1380,7 @@
         <w:t>-</w:t>
       </w:r>
       <w:r>
-        <w:t>Serviços de topografia, sondagem do solo ou quaisquer outros laudos técnicos preliminares.</w:t>
+        <w:t xml:space="preserve"> Os prazos estipulados neste instrumento poderão ser prorrogados ou ajustados em decorrência de imprevistos de natureza técnica ou legal que impossibilitem ou dificultem o cumprimento das obrigações assumidas pelas partes. Tais imprevistos deverão ser devidamente justificados e comunicados por escrito à outra parte, no prazo máximo de 7 dias úteis a contar da data em que forem identificados, acompanhados de documentação comprobatória, se aplicável. A prorrogação ou ajuste dos prazos dependerá de comum acordo entre as partes, formalizado por meio de aditivo contratual ou outro instrumento equivalente.</w:t>
       </w:r>
     </w:p>
     <w:p>
@@ -1379,7 +1399,42 @@
         <w:rPr>
           <w:b/>
         </w:rPr>
-        <w:t>2.6.5</w:t>
+        <w:t>3- CLÁUSULA TERCEIRA</w:t>
+      </w:r>
+    </w:p>
+    <w:p>
+      <w:pPr>
+        <w:spacing w:line="240" w:lineRule="auto" w:after="0"/>
+        <w:jc w:val="both"/>
+      </w:pPr>
+      <w:r/>
+    </w:p>
+    <w:p>
+      <w:pPr>
+        <w:spacing w:line="240" w:lineRule="auto" w:after="0"/>
+        <w:jc w:val="both"/>
+      </w:pPr>
+      <w:r>
+        <w:t>DAS VISITAS TÉCNICAS E SERVIÇOS ADICIONAIS</w:t>
+      </w:r>
+    </w:p>
+    <w:p>
+      <w:pPr>
+        <w:spacing w:line="240" w:lineRule="auto" w:after="0"/>
+        <w:jc w:val="both"/>
+      </w:pPr>
+      <w:r/>
+    </w:p>
+    <w:p>
+      <w:pPr>
+        <w:spacing w:line="240" w:lineRule="auto" w:after="0"/>
+        <w:jc w:val="both"/>
+      </w:pPr>
+      <w:r>
+        <w:rPr>
+          <w:b/>
+        </w:rPr>
+        <w:t>3.1</w:t>
       </w:r>
       <w:r>
         <w:rPr>
@@ -1388,8 +1443,24 @@
         <w:t>-</w:t>
       </w:r>
       <w:r>
-        <w:t>O desenvolvimento de projeto de design de interiores, que inclui, mas não se limita a, projeto detalhado de marcenaria, curadoria de mobiliário, objetos de decoração e produção final de ambientes.</w:t>
-      </w:r>
+        <w:t xml:space="preserve"> A CONTRATADA realizará 4 (quatro) visitas técnicas do projeto desenvolvido para conferência da execução da obra nas seguintes etapas: i) conferência da implantação do projeto;</w:t>
+      </w:r>
+    </w:p>
+    <w:p>
+      <w:pPr>
+        <w:spacing w:line="240" w:lineRule="auto" w:after="0"/>
+        <w:jc w:val="both"/>
+      </w:pPr>
+      <w:r>
+        <w:t>ii) conferência dos eixos das paredes, portas e janelas; iii) visita para tirar dúvidas da equipe de construção; iv) visita para tirar dúvidas de fornecedores;</w:t>
+      </w:r>
+    </w:p>
+    <w:p>
+      <w:pPr>
+        <w:spacing w:line="240" w:lineRule="auto" w:after="0"/>
+        <w:jc w:val="both"/>
+      </w:pPr>
+      <w:r/>
     </w:p>
     <w:p>
       <w:pPr>
@@ -1407,7 +1478,7 @@
         <w:rPr>
           <w:b/>
         </w:rPr>
-        <w:t>2.7</w:t>
+        <w:t>3.2</w:t>
       </w:r>
       <w:r>
         <w:rPr>
@@ -1416,7 +1487,7 @@
         <w:t>-</w:t>
       </w:r>
       <w:r>
-        <w:t xml:space="preserve"> Os prazos acima serão contados a partir da entrega dos elementos necessários ao desenvolvimento do projeto pelo CONTRATANTE, ou seja, plantas da construtora (se houver), normas do condomínio (se houver) e documentos Do CONTRATANTE para emissão da RRT (Registro de Responsabilidade Técnica de Projeto).</w:t>
+        <w:t xml:space="preserve"> A responsabilidade da CONTRATADA não se estende ao acompanhamento da execução da obra, a contratação de serviços e profissionais necessários à execução dos projetos, nem a compra de materiais necessários e tampouco os pagamentos dos materiais adquiridos e/ou dos serviços e profissionais contratados para execução da obra.</w:t>
       </w:r>
     </w:p>
     <w:p>
@@ -1435,7 +1506,7 @@
         <w:rPr>
           <w:b/>
         </w:rPr>
-        <w:t>2.8</w:t>
+        <w:t>3.1.3</w:t>
       </w:r>
       <w:r>
         <w:rPr>
@@ -1444,7 +1515,7 @@
         <w:t>-</w:t>
       </w:r>
       <w:r>
-        <w:t xml:space="preserve"> Os prazos acima não se vinculam aos prazos necessários para aprovação junto aos órgãos competentes.</w:t>
+        <w:t xml:space="preserve"> As visitas inclusas nesse contrato serão válidas durante o prazo máximo de 24 meses contados a partir da data de assinatura desse contrato.</w:t>
       </w:r>
     </w:p>
     <w:p>
@@ -1463,7 +1534,42 @@
         <w:rPr>
           <w:b/>
         </w:rPr>
-        <w:t>2.9</w:t>
+        <w:t>4- CLÁUSULA QUARTA</w:t>
+      </w:r>
+    </w:p>
+    <w:p>
+      <w:pPr>
+        <w:spacing w:line="240" w:lineRule="auto" w:after="0"/>
+        <w:jc w:val="both"/>
+      </w:pPr>
+      <w:r/>
+    </w:p>
+    <w:p>
+      <w:pPr>
+        <w:spacing w:line="240" w:lineRule="auto" w:after="0"/>
+        <w:jc w:val="both"/>
+      </w:pPr>
+      <w:r>
+        <w:t>DAS OBRIGAÇÕES DO CONTRATADO:</w:t>
+      </w:r>
+    </w:p>
+    <w:p>
+      <w:pPr>
+        <w:spacing w:line="240" w:lineRule="auto" w:after="0"/>
+        <w:jc w:val="both"/>
+      </w:pPr>
+      <w:r/>
+    </w:p>
+    <w:p>
+      <w:pPr>
+        <w:spacing w:line="240" w:lineRule="auto" w:after="0"/>
+        <w:jc w:val="both"/>
+      </w:pPr>
+      <w:r>
+        <w:rPr>
+          <w:b/>
+        </w:rPr>
+        <w:t>4.1</w:t>
       </w:r>
       <w:r>
         <w:rPr>
@@ -1472,7 +1578,7 @@
         <w:t>-</w:t>
       </w:r>
       <w:r>
-        <w:t xml:space="preserve"> Não serão contados os dias em que o projeto ficar retido pelo CONTRATANTE para apreciação.</w:t>
+        <w:t xml:space="preserve"> Cabe ao CONTRATADO o cumprimento das etapas descritas a seguir:</w:t>
       </w:r>
     </w:p>
     <w:p>
@@ -1491,42 +1597,7 @@
         <w:rPr>
           <w:b/>
         </w:rPr>
-        <w:t>3-CLÁUSULA TERCEIRA</w:t>
-      </w:r>
-    </w:p>
-    <w:p>
-      <w:pPr>
-        <w:spacing w:line="240" w:lineRule="auto" w:after="0"/>
-        <w:jc w:val="both"/>
-      </w:pPr>
-      <w:r/>
-    </w:p>
-    <w:p>
-      <w:pPr>
-        <w:spacing w:line="240" w:lineRule="auto" w:after="0"/>
-        <w:jc w:val="both"/>
-      </w:pPr>
-      <w:r>
-        <w:t>DAS VISITAS TÉCNICAS E SERVIÇOS ADICIONAIS</w:t>
-      </w:r>
-    </w:p>
-    <w:p>
-      <w:pPr>
-        <w:spacing w:line="240" w:lineRule="auto" w:after="0"/>
-        <w:jc w:val="both"/>
-      </w:pPr>
-      <w:r/>
-    </w:p>
-    <w:p>
-      <w:pPr>
-        <w:spacing w:line="240" w:lineRule="auto" w:after="0"/>
-        <w:jc w:val="both"/>
-      </w:pPr>
-      <w:r>
-        <w:rPr>
-          <w:b/>
-        </w:rPr>
-        <w:t>3.1</w:t>
+        <w:t>4.1.1</w:t>
       </w:r>
       <w:r>
         <w:rPr>
@@ -1535,7 +1606,7 @@
         <w:t>-</w:t>
       </w:r>
       <w:r>
-        <w:t xml:space="preserve"> A CONTRATADA realizará visitas técnicas do projeto desenvolvido para conferência da execução da obra para evitar possíveis alterações do resultado do projeto aprovado. Estas visitas deverão ser solicitadas em até 12 meses contados após a entrega do parágrafo 2.4.</w:t>
+        <w:t xml:space="preserve"> Será entregue ao CONTRATANTE um (01) conjunto de cópias impressas dos desenhos do Projeto Executivo, uma cópia dos desenhos em formato digital (PDF) e uma cópia do RRT (Registro de Responsabilidade Técnica) referente à autoria de projeto.</w:t>
       </w:r>
     </w:p>
     <w:p>
@@ -1554,7 +1625,7 @@
         <w:rPr>
           <w:b/>
         </w:rPr>
-        <w:t>3.1.1</w:t>
+        <w:t>4.1.2</w:t>
       </w:r>
       <w:r>
         <w:rPr>
@@ -1563,7 +1634,7 @@
         <w:t>-</w:t>
       </w:r>
       <w:r>
-        <w:t>Caso o CONTRATANTE necessite mais visitas após o prazo, será cobrado por cada nova visita o valor de R$200,00 com duração de até 2(duas) horas cada.</w:t>
+        <w:t xml:space="preserve"> Definir o escopo dos serviços e a equipe técnica, bem como assumir a gerência e administração das equipes necessárias ao cumprimento do objeto do presente contrato;</w:t>
       </w:r>
     </w:p>
     <w:p>
@@ -1582,7 +1653,42 @@
         <w:rPr>
           <w:b/>
         </w:rPr>
-        <w:t>3.1.2</w:t>
+        <w:t>5- CLÁUSULA QUINTA</w:t>
+      </w:r>
+    </w:p>
+    <w:p>
+      <w:pPr>
+        <w:spacing w:line="240" w:lineRule="auto" w:after="0"/>
+        <w:jc w:val="both"/>
+      </w:pPr>
+      <w:r/>
+    </w:p>
+    <w:p>
+      <w:pPr>
+        <w:spacing w:line="240" w:lineRule="auto" w:after="0"/>
+        <w:jc w:val="both"/>
+      </w:pPr>
+      <w:r>
+        <w:t>DAS OBRIGAÇÕES DO CONTRATANTE:</w:t>
+      </w:r>
+    </w:p>
+    <w:p>
+      <w:pPr>
+        <w:spacing w:line="240" w:lineRule="auto" w:after="0"/>
+        <w:jc w:val="both"/>
+      </w:pPr>
+      <w:r/>
+    </w:p>
+    <w:p>
+      <w:pPr>
+        <w:spacing w:line="240" w:lineRule="auto" w:after="0"/>
+        <w:jc w:val="both"/>
+      </w:pPr>
+      <w:r>
+        <w:rPr>
+          <w:b/>
+        </w:rPr>
+        <w:t>5.1</w:t>
       </w:r>
       <w:r>
         <w:rPr>
@@ -1591,16 +1697,7 @@
         <w:t>-</w:t>
       </w:r>
       <w:r>
-        <w:t>A responsabilidade da CONTRATADA não se estende ao acompanhamento da execução da obra, a contratação de serviços e profissionais necessários à execução dos projetos, nem a compra de materiais</w:t>
-      </w:r>
-    </w:p>
-    <w:p>
-      <w:pPr>
-        <w:spacing w:line="240" w:lineRule="auto" w:after="0"/>
-        <w:jc w:val="both"/>
-      </w:pPr>
-      <w:r>
-        <w:t>necessários e tampouco os pagamentos dos materiais adquiridos e/ou dos serviços e profissionais contratados para execução da obra.</w:t>
+        <w:t xml:space="preserve"> Cabe ao CONTRATANTE o cumprimento das etapas descritas a seguir:</w:t>
       </w:r>
     </w:p>
     <w:p>
@@ -1619,7 +1716,7 @@
         <w:rPr>
           <w:b/>
         </w:rPr>
-        <w:t>3.1.3</w:t>
+        <w:t>5.1.1</w:t>
       </w:r>
       <w:r>
         <w:rPr>
@@ -1628,7 +1725,7 @@
         <w:t>-</w:t>
       </w:r>
       <w:r>
-        <w:t>As visitas inclusas nesse contrato serão válidas durante o prazo máximo de 12 meses contados a partir da data de assinatura desse contrato.</w:t>
+        <w:t xml:space="preserve"> O CONTRATANTE concorda em fornecer à CONTRATADA os itens a seguir referentes ao local do serviço, objeto do presente contrato: cópia das plantas originais do imóvel (se houver) ou da construtora (se imóvel novo).</w:t>
       </w:r>
     </w:p>
     <w:p>
@@ -1647,42 +1744,7 @@
         <w:rPr>
           <w:b/>
         </w:rPr>
-        <w:t>4-CLÁUSULA QUARTA</w:t>
-      </w:r>
-    </w:p>
-    <w:p>
-      <w:pPr>
-        <w:spacing w:line="240" w:lineRule="auto" w:after="0"/>
-        <w:jc w:val="both"/>
-      </w:pPr>
-      <w:r/>
-    </w:p>
-    <w:p>
-      <w:pPr>
-        <w:spacing w:line="240" w:lineRule="auto" w:after="0"/>
-        <w:jc w:val="both"/>
-      </w:pPr>
-      <w:r>
-        <w:t>DAS OBRIGAÇÕES DO CONTRATADO:</w:t>
-      </w:r>
-    </w:p>
-    <w:p>
-      <w:pPr>
-        <w:spacing w:line="240" w:lineRule="auto" w:after="0"/>
-        <w:jc w:val="both"/>
-      </w:pPr>
-      <w:r/>
-    </w:p>
-    <w:p>
-      <w:pPr>
-        <w:spacing w:line="240" w:lineRule="auto" w:after="0"/>
-        <w:jc w:val="both"/>
-      </w:pPr>
-      <w:r>
-        <w:rPr>
-          <w:b/>
-        </w:rPr>
-        <w:t>4.1</w:t>
+        <w:t>5.1.2</w:t>
       </w:r>
       <w:r>
         <w:rPr>
@@ -1691,7 +1753,7 @@
         <w:t>-</w:t>
       </w:r>
       <w:r>
-        <w:t>Cabe ao CONTRATADO o cumprimento das etapas descritas a seguir:</w:t>
+        <w:t xml:space="preserve"> Cabe ao CONTRATANTE atender todas as dúvidas do CONTRATADO durante o processo de projeto.</w:t>
       </w:r>
     </w:p>
     <w:p>
@@ -1710,7 +1772,7 @@
         <w:rPr>
           <w:b/>
         </w:rPr>
-        <w:t>4.1.1</w:t>
+        <w:t>5.1.3</w:t>
       </w:r>
       <w:r>
         <w:rPr>
@@ -1719,7 +1781,7 @@
         <w:t>-</w:t>
       </w:r>
       <w:r>
-        <w:t>Será entregue ao CONTRATANTE um (01) conjunto de cópias impressas dos desenhos do Projeto Executivo, uma cópia dos desenhos em formato digital (PDF) e uma cópia do RRT (Registro de Responsabilidade Técnica) referente à autoria de projeto.</w:t>
+        <w:t xml:space="preserve"> O CONTRATANTE fica obrigado a executar a obra respeitando integralmente o Projeto de Design de interiores.</w:t>
       </w:r>
     </w:p>
     <w:p>
@@ -1738,7 +1800,7 @@
         <w:rPr>
           <w:b/>
         </w:rPr>
-        <w:t>4.1.2</w:t>
+        <w:t>5.1.4</w:t>
       </w:r>
       <w:r>
         <w:rPr>
@@ -1747,7 +1809,7 @@
         <w:t>-</w:t>
       </w:r>
       <w:r>
-        <w:t>Definir o escopo dos serviços e a equipe técnica, bem como assumir a gerência e administração das equipes necessárias ao cumprimento do objeto do presente contrato;</w:t>
+        <w:t xml:space="preserve"> Havendo necessidade de alteração do projeto antes e durante a execução da obra, a CONTRATADA, autora do projeto deverá ser notificada pela CONTRATANTE para avaliar as implicações das novas alterações e propor mudanças, se necessário, como manda o art. Da Resolução 67/2013 CAU/BR sob pena legais relativas aos direitos autorais (Lei Federal 12.378/2010)</w:t>
       </w:r>
     </w:p>
     <w:p>
@@ -1766,42 +1828,7 @@
         <w:rPr>
           <w:b/>
         </w:rPr>
-        <w:t>5-CLÁUSULA QUINTA</w:t>
-      </w:r>
-    </w:p>
-    <w:p>
-      <w:pPr>
-        <w:spacing w:line="240" w:lineRule="auto" w:after="0"/>
-        <w:jc w:val="both"/>
-      </w:pPr>
-      <w:r/>
-    </w:p>
-    <w:p>
-      <w:pPr>
-        <w:spacing w:line="240" w:lineRule="auto" w:after="0"/>
-        <w:jc w:val="both"/>
-      </w:pPr>
-      <w:r>
-        <w:t>DAS OBRIGAÇÕES DO CONTRATANTE:</w:t>
-      </w:r>
-    </w:p>
-    <w:p>
-      <w:pPr>
-        <w:spacing w:line="240" w:lineRule="auto" w:after="0"/>
-        <w:jc w:val="both"/>
-      </w:pPr>
-      <w:r/>
-    </w:p>
-    <w:p>
-      <w:pPr>
-        <w:spacing w:line="240" w:lineRule="auto" w:after="0"/>
-        <w:jc w:val="both"/>
-      </w:pPr>
-      <w:r>
-        <w:rPr>
-          <w:b/>
-        </w:rPr>
-        <w:t>5.1</w:t>
+        <w:t>5.1.5</w:t>
       </w:r>
       <w:r>
         <w:rPr>
@@ -1810,7 +1837,7 @@
         <w:t>-</w:t>
       </w:r>
       <w:r>
-        <w:t>Cabe ao CONTRATANTE o cumprimento das etapas descritas a seguir:</w:t>
+        <w:t xml:space="preserve"> Proceder ao pagamento dos honorários contratados acordados na Cláusula 6 (sexta)</w:t>
       </w:r>
     </w:p>
     <w:p>
@@ -1829,7 +1856,42 @@
         <w:rPr>
           <w:b/>
         </w:rPr>
-        <w:t>5.1.1</w:t>
+        <w:t>6- CLÁUSULA SEXTA</w:t>
+      </w:r>
+    </w:p>
+    <w:p>
+      <w:pPr>
+        <w:spacing w:line="240" w:lineRule="auto" w:after="0"/>
+        <w:jc w:val="both"/>
+      </w:pPr>
+      <w:r/>
+    </w:p>
+    <w:p>
+      <w:pPr>
+        <w:spacing w:line="240" w:lineRule="auto" w:after="0"/>
+        <w:jc w:val="both"/>
+      </w:pPr>
+      <w:r>
+        <w:t>DOS HONORÁRIOS:</w:t>
+      </w:r>
+    </w:p>
+    <w:p>
+      <w:pPr>
+        <w:spacing w:line="240" w:lineRule="auto" w:after="0"/>
+        <w:jc w:val="both"/>
+      </w:pPr>
+      <w:r/>
+    </w:p>
+    <w:p>
+      <w:pPr>
+        <w:spacing w:line="240" w:lineRule="auto" w:after="0"/>
+        <w:jc w:val="both"/>
+      </w:pPr>
+      <w:r>
+        <w:rPr>
+          <w:b/>
+        </w:rPr>
+        <w:t>6.1</w:t>
       </w:r>
       <w:r>
         <w:rPr>
@@ -1838,7 +1900,7 @@
         <w:t>-</w:t>
       </w:r>
       <w:r>
-        <w:t>OCONTRATANTEconcorda em fornecer à CONTRATADA os itens a seguir referentes ao local do serviço, objeto do presente contrato: cópia das plantas originais do imóvel (se houver) ou da construtora (se imóvel novo).</w:t>
+        <w:t xml:space="preserve"> Fica acordado entre as partes o valor deste contrato em R$,00, para o desenvolvimento do Projeto de arquitetura de Interiores</w:t>
       </w:r>
     </w:p>
     <w:p>
@@ -1857,7 +1919,42 @@
         <w:rPr>
           <w:b/>
         </w:rPr>
-        <w:t>5.1.2</w:t>
+        <w:t>7- CLÁUSULA SÉTIMA</w:t>
+      </w:r>
+    </w:p>
+    <w:p>
+      <w:pPr>
+        <w:spacing w:line="240" w:lineRule="auto" w:after="0"/>
+        <w:jc w:val="both"/>
+      </w:pPr>
+      <w:r/>
+    </w:p>
+    <w:p>
+      <w:pPr>
+        <w:spacing w:line="240" w:lineRule="auto" w:after="0"/>
+        <w:jc w:val="both"/>
+      </w:pPr>
+      <w:r>
+        <w:t>DA FORMA DE PAGAMENTO:</w:t>
+      </w:r>
+    </w:p>
+    <w:p>
+      <w:pPr>
+        <w:spacing w:line="240" w:lineRule="auto" w:after="0"/>
+        <w:jc w:val="both"/>
+      </w:pPr>
+      <w:r/>
+    </w:p>
+    <w:p>
+      <w:pPr>
+        <w:spacing w:line="240" w:lineRule="auto" w:after="0"/>
+        <w:jc w:val="both"/>
+      </w:pPr>
+      <w:r>
+        <w:rPr>
+          <w:b/>
+        </w:rPr>
+        <w:t>7.1</w:t>
       </w:r>
       <w:r>
         <w:rPr>
@@ -1866,7 +1963,16 @@
         <w:t>-</w:t>
       </w:r>
       <w:r>
-        <w:t>Cabe ao CONTRATANTE atender todas as dúvidas do CONTRATADO durante o processo de projeto.</w:t>
+        <w:t xml:space="preserve"> O pagamento referente aos serviços realizados pela CONTRATADA serão pagos:</w:t>
+      </w:r>
+    </w:p>
+    <w:p>
+      <w:pPr>
+        <w:spacing w:line="240" w:lineRule="auto" w:after="0"/>
+        <w:jc w:val="both"/>
+      </w:pPr>
+      <w:r>
+        <w:t xml:space="preserve"> </w:t>
       </w:r>
     </w:p>
     <w:p>
@@ -1885,7 +1991,7 @@
         <w:rPr>
           <w:b/>
         </w:rPr>
-        <w:t>5.1.3</w:t>
+        <w:t>7.1.1</w:t>
       </w:r>
       <w:r>
         <w:rPr>
@@ -1894,7 +2000,7 @@
         <w:t>-</w:t>
       </w:r>
       <w:r>
-        <w:t>O CONTRATANTE fica obrigado a executar a obra respeitando integralmente o Projeto de Design de interiores.</w:t>
+        <w:t xml:space="preserve"> Os pagamentos de transferência bancária deverão ser realizados na conta do CONTRATADO abaixo:</w:t>
       </w:r>
     </w:p>
     <w:p>
@@ -1903,6 +2009,24 @@
         <w:jc w:val="both"/>
       </w:pPr>
       <w:r/>
+    </w:p>
+    <w:p>
+      <w:pPr>
+        <w:spacing w:line="240" w:lineRule="auto" w:after="0"/>
+        <w:jc w:val="both"/>
+      </w:pPr>
+      <w:r>
+        <w:t>BANCO: Santander</w:t>
+      </w:r>
+    </w:p>
+    <w:p>
+      <w:pPr>
+        <w:spacing w:line="240" w:lineRule="auto" w:after="0"/>
+        <w:jc w:val="both"/>
+      </w:pPr>
+      <w:r>
+        <w:t>AGÊNCIA:3030</w:t>
+      </w:r>
     </w:p>
     <w:p>
       <w:pPr>
@@ -1913,7 +2037,7 @@
         <w:rPr>
           <w:b/>
         </w:rPr>
-        <w:t>5.1.4</w:t>
+        <w:t>CONTA CORRENTE: 13.003353–0</w:t>
       </w:r>
       <w:r>
         <w:rPr>
@@ -1921,8 +2045,23 @@
         </w:rPr>
         <w:t>-</w:t>
       </w:r>
-      <w:r>
-        <w:t>Havendo necessidade de alteração do projeto antes e durante a execução da obra, a CONTRATADA, autora do projeto deverá ser notificada pela CONTRATANTE para avaliar as implicações das novas alterações e propor mudanças, se necessário, como manda o art. Da Resolução 67/2013 CAU/BR sob pena legais relativas aos direitos autorais (Lei Federal 12.378/2010)</w:t>
+    </w:p>
+    <w:p>
+      <w:pPr>
+        <w:spacing w:line="240" w:lineRule="auto" w:after="0"/>
+        <w:jc w:val="both"/>
+      </w:pPr>
+      <w:r>
+        <w:t>NOME:CHROMA ARQUITETURA E DESIGN LTDA.</w:t>
+      </w:r>
+    </w:p>
+    <w:p>
+      <w:pPr>
+        <w:spacing w:line="240" w:lineRule="auto" w:after="0"/>
+        <w:jc w:val="both"/>
+      </w:pPr>
+      <w:r>
+        <w:t>CNPJ:56.049.199/0001–05(Chave pix)</w:t>
       </w:r>
     </w:p>
     <w:p>
@@ -1941,7 +2080,7 @@
         <w:rPr>
           <w:b/>
         </w:rPr>
-        <w:t>5.1.5</w:t>
+        <w:t>7.1.2</w:t>
       </w:r>
       <w:r>
         <w:rPr>
@@ -1950,7 +2089,7 @@
         <w:t>-</w:t>
       </w:r>
       <w:r>
-        <w:t>Proceder ao pagamento dos honorários contratados acordados na Cláusula 6 (sexta)</w:t>
+        <w:t>Ao optar por pagamento em cheque, o CONTRATANTE deverá disponibilizá–los pré–datados na assinatura do contrato.</w:t>
       </w:r>
     </w:p>
     <w:p>
@@ -1969,42 +2108,7 @@
         <w:rPr>
           <w:b/>
         </w:rPr>
-        <w:t>6-CLÁUSULA SEXTA</w:t>
-      </w:r>
-    </w:p>
-    <w:p>
-      <w:pPr>
-        <w:spacing w:line="240" w:lineRule="auto" w:after="0"/>
-        <w:jc w:val="both"/>
-      </w:pPr>
-      <w:r/>
-    </w:p>
-    <w:p>
-      <w:pPr>
-        <w:spacing w:line="240" w:lineRule="auto" w:after="0"/>
-        <w:jc w:val="both"/>
-      </w:pPr>
-      <w:r>
-        <w:t>DOS HONORÁRIOS:</w:t>
-      </w:r>
-    </w:p>
-    <w:p>
-      <w:pPr>
-        <w:spacing w:line="240" w:lineRule="auto" w:after="0"/>
-        <w:jc w:val="both"/>
-      </w:pPr>
-      <w:r/>
-    </w:p>
-    <w:p>
-      <w:pPr>
-        <w:spacing w:line="240" w:lineRule="auto" w:after="0"/>
-        <w:jc w:val="both"/>
-      </w:pPr>
-      <w:r>
-        <w:rPr>
-          <w:b/>
-        </w:rPr>
-        <w:t>6.1</w:t>
+        <w:t>71.3</w:t>
       </w:r>
       <w:r>
         <w:rPr>
@@ -2013,15 +2117,8 @@
         <w:t>-</w:t>
       </w:r>
       <w:r>
-        <w:t xml:space="preserve"> Fica acordado entre as partes o valor deste contrato em R$,00, para o desenvolvimento do Projeto de arquitetura de Interiores</w:t>
-      </w:r>
-    </w:p>
-    <w:p>
-      <w:pPr>
-        <w:spacing w:line="240" w:lineRule="auto" w:after="0"/>
-        <w:jc w:val="both"/>
-      </w:pPr>
-      <w:r/>
+        <w:t>Ao optar por BOLETOS, esses serão enviados pelo CONTRATADO por e–mail ou WhatsApp, com 10 dias de antecedência do vencimento ao CONTRATANTE.</w:t>
+      </w:r>
     </w:p>
     <w:p>
       <w:pPr>
@@ -2032,42 +2129,7 @@
         <w:rPr>
           <w:b/>
         </w:rPr>
-        <w:t>7- CLÁUSULA SÉTIMA</w:t>
-      </w:r>
-    </w:p>
-    <w:p>
-      <w:pPr>
-        <w:spacing w:line="240" w:lineRule="auto" w:after="0"/>
-        <w:jc w:val="both"/>
-      </w:pPr>
-      <w:r/>
-    </w:p>
-    <w:p>
-      <w:pPr>
-        <w:spacing w:line="240" w:lineRule="auto" w:after="0"/>
-        <w:jc w:val="both"/>
-      </w:pPr>
-      <w:r>
-        <w:t>DA FORMA DE PAGAMENTO:</w:t>
-      </w:r>
-    </w:p>
-    <w:p>
-      <w:pPr>
-        <w:spacing w:line="240" w:lineRule="auto" w:after="0"/>
-        <w:jc w:val="both"/>
-      </w:pPr>
-      <w:r/>
-    </w:p>
-    <w:p>
-      <w:pPr>
-        <w:spacing w:line="240" w:lineRule="auto" w:after="0"/>
-        <w:jc w:val="both"/>
-      </w:pPr>
-      <w:r>
-        <w:rPr>
-          <w:b/>
-        </w:rPr>
-        <w:t>7.1</w:t>
+        <w:t>7.2</w:t>
       </w:r>
       <w:r>
         <w:rPr>
@@ -2076,16 +2138,7 @@
         <w:t>-</w:t>
       </w:r>
       <w:r>
-        <w:t>O pagamento referente aos serviços realizados pela CONTRATADA serão pagos:</w:t>
-      </w:r>
-    </w:p>
-    <w:p>
-      <w:pPr>
-        <w:spacing w:line="240" w:lineRule="auto" w:after="0"/>
-        <w:jc w:val="both"/>
-      </w:pPr>
-      <w:r>
-        <w:t xml:space="preserve"> </w:t>
+        <w:t>O atraso em qualquer uma das parcelas gera multa de 2% + correção de 2% ao mês sobre o saldo devido.</w:t>
       </w:r>
     </w:p>
     <w:p>
@@ -2104,7 +2157,7 @@
         <w:rPr>
           <w:b/>
         </w:rPr>
-        <w:t>7.1.1</w:t>
+        <w:t>7.3</w:t>
       </w:r>
       <w:r>
         <w:rPr>
@@ -2113,59 +2166,16 @@
         <w:t>-</w:t>
       </w:r>
       <w:r>
-        <w:t>Os pagamentos de transferência bancária deverão ser realizados na conta do CONTRATADO abaixo:</w:t>
-      </w:r>
-    </w:p>
-    <w:p>
-      <w:pPr>
-        <w:spacing w:line="240" w:lineRule="auto" w:after="0"/>
-        <w:jc w:val="both"/>
-      </w:pPr>
-      <w:r/>
-    </w:p>
-    <w:p>
-      <w:pPr>
-        <w:spacing w:line="240" w:lineRule="auto" w:after="0"/>
-        <w:jc w:val="both"/>
-      </w:pPr>
-      <w:r>
-        <w:t>BANCO: Inter empresas (077)</w:t>
-      </w:r>
-    </w:p>
-    <w:p>
-      <w:pPr>
-        <w:spacing w:line="240" w:lineRule="auto" w:after="0"/>
-        <w:jc w:val="both"/>
-      </w:pPr>
-      <w:r>
-        <w:t>AGÊNCIA:0001</w:t>
-      </w:r>
-    </w:p>
-    <w:p>
-      <w:pPr>
-        <w:spacing w:line="240" w:lineRule="auto" w:after="0"/>
-        <w:jc w:val="both"/>
-      </w:pPr>
-      <w:r>
-        <w:t>CONTA CORRENTE: 37929270–0</w:t>
-      </w:r>
-    </w:p>
-    <w:p>
-      <w:pPr>
-        <w:spacing w:line="240" w:lineRule="auto" w:after="0"/>
-        <w:jc w:val="both"/>
-      </w:pPr>
-      <w:r>
-        <w:t>NOME:CHROMA ARQUITETURA E DESIGN LTDA.</w:t>
-      </w:r>
-    </w:p>
-    <w:p>
-      <w:pPr>
-        <w:spacing w:line="240" w:lineRule="auto" w:after="0"/>
-        <w:jc w:val="both"/>
-      </w:pPr>
-      <w:r>
-        <w:t>CNPJ:56.049.199/0001–05(Chave pix)</w:t>
+        <w:t xml:space="preserve"> Ocorrendo atraso do pagamento superior a 30 dias, a CONTRATADA poderá efetuar o nome do CONTRATANTE no cadastro de serviços de proteção ao crédito SPC, consoante autorização da legislação vigente, bem como efetuar</w:t>
+      </w:r>
+    </w:p>
+    <w:p>
+      <w:pPr>
+        <w:spacing w:line="240" w:lineRule="auto" w:after="0"/>
+        <w:jc w:val="both"/>
+      </w:pPr>
+      <w:r>
+        <w:t>cobrança judicial e extrajudicial da parcela em aberto.</w:t>
       </w:r>
     </w:p>
     <w:p>
@@ -2184,7 +2194,42 @@
         <w:rPr>
           <w:b/>
         </w:rPr>
-        <w:t>7.1.2</w:t>
+        <w:t>8-CLÁUSULA OITAVA</w:t>
+      </w:r>
+    </w:p>
+    <w:p>
+      <w:pPr>
+        <w:spacing w:line="240" w:lineRule="auto" w:after="0"/>
+        <w:jc w:val="both"/>
+      </w:pPr>
+      <w:r/>
+    </w:p>
+    <w:p>
+      <w:pPr>
+        <w:spacing w:line="240" w:lineRule="auto" w:after="0"/>
+        <w:jc w:val="both"/>
+      </w:pPr>
+      <w:r>
+        <w:t>DOS SERVIÇOS NÃO INCLUSOS</w:t>
+      </w:r>
+    </w:p>
+    <w:p>
+      <w:pPr>
+        <w:spacing w:line="240" w:lineRule="auto" w:after="0"/>
+        <w:jc w:val="both"/>
+      </w:pPr>
+      <w:r/>
+    </w:p>
+    <w:p>
+      <w:pPr>
+        <w:spacing w:line="240" w:lineRule="auto" w:after="0"/>
+        <w:jc w:val="both"/>
+      </w:pPr>
+      <w:r>
+        <w:rPr>
+          <w:b/>
+        </w:rPr>
+        <w:t>8.1</w:t>
       </w:r>
       <w:r>
         <w:rPr>
@@ -2193,7 +2238,7 @@
         <w:t>-</w:t>
       </w:r>
       <w:r>
-        <w:t>Ao optar por pagamento em cheque, o CONTRATANTE deverá disponibilizá–los pré–datados na assinatura do contrato.</w:t>
+        <w:t xml:space="preserve"> Não está incluso no objeto, nem no valor desse contrato os seguintes itens: </w:t>
       </w:r>
     </w:p>
     <w:p>
@@ -2212,7 +2257,7 @@
         <w:rPr>
           <w:b/>
         </w:rPr>
-        <w:t>71.3</w:t>
+        <w:t>8.1.1</w:t>
       </w:r>
       <w:r>
         <w:rPr>
@@ -2221,8 +2266,15 @@
         <w:t>-</w:t>
       </w:r>
       <w:r>
-        <w:t>Ao optar por BOLETOS, esses serão enviados pelo CONTRATADO por e–mail ou WhatsApp, com 10 dias de antecedência do vencimento ao CONTRATANTE.</w:t>
-      </w:r>
+        <w:t xml:space="preserve"> Cópias e plotagens extras do acordado no parágrafo 4.1 na Cláusula Quinta. </w:t>
+      </w:r>
+    </w:p>
+    <w:p>
+      <w:pPr>
+        <w:spacing w:line="240" w:lineRule="auto" w:after="0"/>
+        <w:jc w:val="both"/>
+      </w:pPr>
+      <w:r/>
     </w:p>
     <w:p>
       <w:pPr>
@@ -2233,7 +2285,7 @@
         <w:rPr>
           <w:b/>
         </w:rPr>
-        <w:t>7.2</w:t>
+        <w:t>8.1.2</w:t>
       </w:r>
       <w:r>
         <w:rPr>
@@ -2242,7 +2294,7 @@
         <w:t>-</w:t>
       </w:r>
       <w:r>
-        <w:t>O atraso em qualquer uma das parcelas gera multa de 2% + correção de 2% ao mês sobre o saldo devido.</w:t>
+        <w:t xml:space="preserve"> Disponibilização de arquivos editáveis do projeto (Revit, AutoCAD, SketchUp, Lumion entre outros).</w:t>
       </w:r>
     </w:p>
     <w:p>
@@ -2261,7 +2313,7 @@
         <w:rPr>
           <w:b/>
         </w:rPr>
-        <w:t>7.3</w:t>
+        <w:t>8.1.3</w:t>
       </w:r>
       <w:r>
         <w:rPr>
@@ -2270,19 +2322,10 @@
         <w:t>-</w:t>
       </w:r>
       <w:r>
-        <w:t xml:space="preserve"> Ocorrendo atraso do pagamento superior a 30 dias, a CONTRATADA poderá efetuar o nome do CONTRATANTE no cadastro de serviços de proteção ao crédito</w:t>
-      </w:r>
-      <w:r>
-        <w:t>SPC, consoante autorização da legislação vigente, bem como efetuar</w:t>
-      </w:r>
-    </w:p>
-    <w:p>
-      <w:pPr>
-        <w:spacing w:line="240" w:lineRule="auto" w:after="0"/>
-        <w:jc w:val="both"/>
-      </w:pPr>
-      <w:r>
-        <w:t>cobrança judicial e extrajudicial da parcela em aberto.</w:t>
+        <w:t xml:space="preserve"> Projetos Estruturais e Complementares relacionados à Engenharia e Paisagismo (ar</w:t>
+      </w:r>
+      <w:r>
+        <w:t>condicionado, elétrica, automação, som, telefonia, cabeamento, acústica bombeiros e demais não listados).</w:t>
       </w:r>
     </w:p>
     <w:p>
@@ -2301,42 +2344,7 @@
         <w:rPr>
           <w:b/>
         </w:rPr>
-        <w:t>8-CLÁUSULA OITAVA</w:t>
-      </w:r>
-    </w:p>
-    <w:p>
-      <w:pPr>
-        <w:spacing w:line="240" w:lineRule="auto" w:after="0"/>
-        <w:jc w:val="both"/>
-      </w:pPr>
-      <w:r/>
-    </w:p>
-    <w:p>
-      <w:pPr>
-        <w:spacing w:line="240" w:lineRule="auto" w:after="0"/>
-        <w:jc w:val="both"/>
-      </w:pPr>
-      <w:r>
-        <w:t>DOS SERVIÇOS NÃO INCLUSOS</w:t>
-      </w:r>
-    </w:p>
-    <w:p>
-      <w:pPr>
-        <w:spacing w:line="240" w:lineRule="auto" w:after="0"/>
-        <w:jc w:val="both"/>
-      </w:pPr>
-      <w:r/>
-    </w:p>
-    <w:p>
-      <w:pPr>
-        <w:spacing w:line="240" w:lineRule="auto" w:after="0"/>
-        <w:jc w:val="both"/>
-      </w:pPr>
-      <w:r>
-        <w:rPr>
-          <w:b/>
-        </w:rPr>
-        <w:t xml:space="preserve">8.1 </w:t>
+        <w:t>8.1.4</w:t>
       </w:r>
       <w:r>
         <w:rPr>
@@ -2345,7 +2353,7 @@
         <w:t>-</w:t>
       </w:r>
       <w:r>
-        <w:t xml:space="preserve"> Não está incluso no objeto, nem no valor desse contrato os seguintes itens: </w:t>
+        <w:t xml:space="preserve"> Responsabilidade Técnica de Execução, Acompanhamento ou Administração de obra.</w:t>
       </w:r>
     </w:p>
     <w:p>
@@ -2364,7 +2372,7 @@
         <w:rPr>
           <w:b/>
         </w:rPr>
-        <w:t>8.1.1</w:t>
+        <w:t>8.1.5</w:t>
       </w:r>
       <w:r>
         <w:rPr>
@@ -2373,7 +2381,7 @@
         <w:t>-</w:t>
       </w:r>
       <w:r>
-        <w:t xml:space="preserve">Cópias e plotagens extras do acordado no parágrafo 4.1 na Cláusula Quinta. </w:t>
+        <w:t xml:space="preserve"> Intermediação nos pagamentos de profissionais terceiros e taxas de órgãos de aprovação do projeto.</w:t>
       </w:r>
     </w:p>
     <w:p>
@@ -2392,7 +2400,7 @@
         <w:rPr>
           <w:b/>
         </w:rPr>
-        <w:t>8.1.2</w:t>
+        <w:t>8.1.6</w:t>
       </w:r>
       <w:r>
         <w:rPr>
@@ -2401,7 +2409,7 @@
         <w:t>-</w:t>
       </w:r>
       <w:r>
-        <w:t>Disponibilização de arquivos editáveis do projeto (Revit, AutoCAD, SketchUp, Lumion entre outros).</w:t>
+        <w:t xml:space="preserve"> Ambientes não listados do acordado parágrafo 2.1 na Cláusula 2 (segunda).</w:t>
       </w:r>
     </w:p>
     <w:p>
@@ -2420,7 +2428,7 @@
         <w:rPr>
           <w:b/>
         </w:rPr>
-        <w:t>8.1.3</w:t>
+        <w:t>8.1.7</w:t>
       </w:r>
       <w:r>
         <w:rPr>
@@ -2429,7 +2437,7 @@
         <w:t>-</w:t>
       </w:r>
       <w:r>
-        <w:t>Projetos Estruturais e Complementares relacionados à Engenharia e Paisagismo (ar–condicionado, elétrica, automação, som, telefonia, cabeamento, acústica bombeiros e demais não listados).</w:t>
+        <w:t xml:space="preserve"> “As built” final da obra.</w:t>
       </w:r>
     </w:p>
     <w:p>
@@ -2448,7 +2456,7 @@
         <w:rPr>
           <w:b/>
         </w:rPr>
-        <w:t>8.1.4</w:t>
+        <w:t>8.1.8</w:t>
       </w:r>
       <w:r>
         <w:rPr>
@@ -2457,7 +2465,7 @@
         <w:t>-</w:t>
       </w:r>
       <w:r>
-        <w:t>Responsabilidade Técnica de Execução, Acompanhamento ou Administração de obra.</w:t>
+        <w:t xml:space="preserve"> Gerenciamento ou fiscalização da execução da obra, bem como a estimativa de custos e o orçamento específico do material a ser utilizado na obra.</w:t>
       </w:r>
     </w:p>
     <w:p>
@@ -2476,7 +2484,42 @@
         <w:rPr>
           <w:b/>
         </w:rPr>
-        <w:t>8.1.5</w:t>
+        <w:t>9- CLÁUSULA NONA</w:t>
+      </w:r>
+    </w:p>
+    <w:p>
+      <w:pPr>
+        <w:spacing w:line="240" w:lineRule="auto" w:after="0"/>
+        <w:jc w:val="both"/>
+      </w:pPr>
+      <w:r/>
+    </w:p>
+    <w:p>
+      <w:pPr>
+        <w:spacing w:line="240" w:lineRule="auto" w:after="0"/>
+        <w:jc w:val="both"/>
+      </w:pPr>
+      <w:r>
+        <w:t>DA RESCISÃO DO CONTRATO E MULTAS:</w:t>
+      </w:r>
+    </w:p>
+    <w:p>
+      <w:pPr>
+        <w:spacing w:line="240" w:lineRule="auto" w:after="0"/>
+        <w:jc w:val="both"/>
+      </w:pPr>
+      <w:r/>
+    </w:p>
+    <w:p>
+      <w:pPr>
+        <w:spacing w:line="240" w:lineRule="auto" w:after="0"/>
+        <w:jc w:val="both"/>
+      </w:pPr>
+      <w:r>
+        <w:rPr>
+          <w:b/>
+        </w:rPr>
+        <w:t>9.1</w:t>
       </w:r>
       <w:r>
         <w:rPr>
@@ -2485,7 +2528,7 @@
         <w:t>-</w:t>
       </w:r>
       <w:r>
-        <w:t>Intermediação nos pagamentos de profissionais terceiros e taxas de órgãos de aprovação do projeto.</w:t>
+        <w:t xml:space="preserve"> O presente contrato poderá ser unilateralmente rescindido por quaisquer das partes por motivo de força maior ou, amigavelmente ou, ainda, por divergências, a qualquer tempo mediante comunicação à outra parte, por notificação por escrito, com antecedência mínima de30dias contados da data do recebimento pela parte.</w:t>
       </w:r>
     </w:p>
     <w:p>
@@ -2504,7 +2547,7 @@
         <w:rPr>
           <w:b/>
         </w:rPr>
-        <w:t>8.1.6</w:t>
+        <w:t>9.2</w:t>
       </w:r>
       <w:r>
         <w:rPr>
@@ -2513,7 +2556,7 @@
         <w:t>-</w:t>
       </w:r>
       <w:r>
-        <w:t>Ambientes não listados do acordado parágrafo 2.1 na Cláusula 2 (segunda).</w:t>
+        <w:t xml:space="preserve"> Se o CONTRATANTE pedir rescisão do contrato por justa causa sem concluir todas as fases do projeto:</w:t>
       </w:r>
     </w:p>
     <w:p>
@@ -2532,7 +2575,7 @@
         <w:rPr>
           <w:b/>
         </w:rPr>
-        <w:t>8.1.7</w:t>
+        <w:t>9.2.1</w:t>
       </w:r>
       <w:r>
         <w:rPr>
@@ -2541,7 +2584,41 @@
         <w:t>-</w:t>
       </w:r>
       <w:r>
-        <w:t>“As built” final da obra.</w:t>
+        <w:t xml:space="preserve"> Deverá ser pago à Contratadas serviços elaborados até a data do pedido da rescisão de acordo com as etapas abaixo:</w:t>
+      </w:r>
+    </w:p>
+    <w:p>
+      <w:pPr>
+        <w:spacing w:line="240" w:lineRule="auto" w:after="0"/>
+        <w:jc w:val="both"/>
+      </w:pPr>
+      <w:r/>
+    </w:p>
+    <w:p>
+      <w:pPr>
+        <w:spacing w:line="240" w:lineRule="auto" w:after="0"/>
+        <w:jc w:val="both"/>
+      </w:pPr>
+      <w:r>
+        <w:t>Levantamento: equivalente a 20% do valor total do projeto;</w:t>
+      </w:r>
+    </w:p>
+    <w:p>
+      <w:pPr>
+        <w:spacing w:line="240" w:lineRule="auto" w:after="0"/>
+        <w:jc w:val="both"/>
+      </w:pPr>
+      <w:r>
+        <w:t>Estudo Preliminar: equivalente a 60% do valor total do projeto;</w:t>
+      </w:r>
+    </w:p>
+    <w:p>
+      <w:pPr>
+        <w:spacing w:line="240" w:lineRule="auto" w:after="0"/>
+        <w:jc w:val="both"/>
+      </w:pPr>
+      <w:r>
+        <w:t>Projeto Executivo: equivalente a 100% do valor total do projeto;</w:t>
       </w:r>
     </w:p>
     <w:p>
@@ -2560,7 +2637,7 @@
         <w:rPr>
           <w:b/>
         </w:rPr>
-        <w:t>8.1.8</w:t>
+        <w:t>9.3</w:t>
       </w:r>
       <w:r>
         <w:rPr>
@@ -2569,7 +2646,7 @@
         <w:t>-</w:t>
       </w:r>
       <w:r>
-        <w:t>Gerenciamento ou fiscalização da execução da obra, bem como a estimativa de custos e o orçamento específico do material a ser utilizado na obra.</w:t>
+        <w:t xml:space="preserve"> Se o CONTRATANTE pedir rescisão do contrato sem justa causa sem concluir todas as fases do projeto:</w:t>
       </w:r>
     </w:p>
     <w:p>
@@ -2588,42 +2665,7 @@
         <w:rPr>
           <w:b/>
         </w:rPr>
-        <w:t>9-CLÁUSULA NONA</w:t>
-      </w:r>
-    </w:p>
-    <w:p>
-      <w:pPr>
-        <w:spacing w:line="240" w:lineRule="auto" w:after="0"/>
-        <w:jc w:val="both"/>
-      </w:pPr>
-      <w:r/>
-    </w:p>
-    <w:p>
-      <w:pPr>
-        <w:spacing w:line="240" w:lineRule="auto" w:after="0"/>
-        <w:jc w:val="both"/>
-      </w:pPr>
-      <w:r>
-        <w:t>DA RESCISÃO DO CONTRATO E MULTAS:</w:t>
-      </w:r>
-    </w:p>
-    <w:p>
-      <w:pPr>
-        <w:spacing w:line="240" w:lineRule="auto" w:after="0"/>
-        <w:jc w:val="both"/>
-      </w:pPr>
-      <w:r/>
-    </w:p>
-    <w:p>
-      <w:pPr>
-        <w:spacing w:line="240" w:lineRule="auto" w:after="0"/>
-        <w:jc w:val="both"/>
-      </w:pPr>
-      <w:r>
-        <w:rPr>
-          <w:b/>
-        </w:rPr>
-        <w:t>9.1</w:t>
+        <w:t>9.3.1</w:t>
       </w:r>
       <w:r>
         <w:rPr>
@@ -2632,7 +2674,7 @@
         <w:t>-</w:t>
       </w:r>
       <w:r>
-        <w:t>O presente contrato poderá ser unilateralmente rescindido por quaisquer das partes por motivo de força maior ou, amigavelmente ou, ainda, por divergências, a qualquer tempo mediante comunicação à outra parte, por notificação por escrito, com antecedência mínima de30dias contados da data do recebimento pela parte.</w:t>
+        <w:t xml:space="preserve"> Deverá ser pago os serviços elaborados até a data do pedido da rescisão como de acordo com a cláusula 10.2.1, além de pagar em favor da CONTRATADA a multa de 20% sobre o saldo restante para a conclusão do projeto.</w:t>
       </w:r>
     </w:p>
     <w:p>
@@ -2651,7 +2693,7 @@
         <w:rPr>
           <w:b/>
         </w:rPr>
-        <w:t>9.2</w:t>
+        <w:t>9.4</w:t>
       </w:r>
       <w:r>
         <w:rPr>
@@ -2660,7 +2702,7 @@
         <w:t>-</w:t>
       </w:r>
       <w:r>
-        <w:t>Se o CONTRATANTE pedir rescisão do contrato por justa causa sem concluir todas as fases do projeto:</w:t>
+        <w:t xml:space="preserve"> Se a CONTRATADA pedir rescisão por justa causa:</w:t>
       </w:r>
     </w:p>
     <w:p>
@@ -2679,7 +2721,7 @@
         <w:rPr>
           <w:b/>
         </w:rPr>
-        <w:t>9.2.1</w:t>
+        <w:t>9.4.1</w:t>
       </w:r>
       <w:r>
         <w:rPr>
@@ -2688,41 +2730,7 @@
         <w:t>-</w:t>
       </w:r>
       <w:r>
-        <w:t>Deverá ser pago à Contratadas serviços elaborados até a data do pedido da rescisão de acordo com as etapas abaixo:</w:t>
-      </w:r>
-    </w:p>
-    <w:p>
-      <w:pPr>
-        <w:spacing w:line="240" w:lineRule="auto" w:after="0"/>
-        <w:jc w:val="both"/>
-      </w:pPr>
-      <w:r/>
-    </w:p>
-    <w:p>
-      <w:pPr>
-        <w:spacing w:line="240" w:lineRule="auto" w:after="0"/>
-        <w:jc w:val="both"/>
-      </w:pPr>
-      <w:r>
-        <w:t>Levantamento: equivalente a 20% do valor total do projeto;</w:t>
-      </w:r>
-    </w:p>
-    <w:p>
-      <w:pPr>
-        <w:spacing w:line="240" w:lineRule="auto" w:after="0"/>
-        <w:jc w:val="both"/>
-      </w:pPr>
-      <w:r>
-        <w:t>Estudo Preliminar: equivalente a 60% do valor total do projeto;</w:t>
-      </w:r>
-    </w:p>
-    <w:p>
-      <w:pPr>
-        <w:spacing w:line="240" w:lineRule="auto" w:after="0"/>
-        <w:jc w:val="both"/>
-      </w:pPr>
-      <w:r>
-        <w:t>Projeto Executivo: equivalente a 100% do valor total do projeto;</w:t>
+        <w:t xml:space="preserve"> Após o início do projeto, não terá direito a reaver os documentos e projetos entregues, bem como não fará jus ao recebimento dos honorários.</w:t>
       </w:r>
     </w:p>
     <w:p>
@@ -2741,7 +2749,7 @@
         <w:rPr>
           <w:b/>
         </w:rPr>
-        <w:t>9.3</w:t>
+        <w:t>9.5</w:t>
       </w:r>
       <w:r>
         <w:rPr>
@@ -2750,7 +2758,7 @@
         <w:t>-</w:t>
       </w:r>
       <w:r>
-        <w:t>Se o CONTRATANTE pedir rescisão do contrato sem justa causa sem concluir todas as fases do projeto:</w:t>
+        <w:t xml:space="preserve"> Se a CONTRATADA pedir rescisão sem justa causa:</w:t>
       </w:r>
     </w:p>
     <w:p>
@@ -2769,7 +2777,7 @@
         <w:rPr>
           <w:b/>
         </w:rPr>
-        <w:t>9.3.1</w:t>
+        <w:t>9.5.1</w:t>
       </w:r>
       <w:r>
         <w:rPr>
@@ -2778,7 +2786,7 @@
         <w:t>-</w:t>
       </w:r>
       <w:r>
-        <w:t>Deverá ser pago os serviços elaborados até a data do pedido da rescisão como de acordo com a cláusula 10.2.1, além de pagar em favor da CONTRATADA a multa de 20% sobre o saldo restante para a conclusão do projeto.</w:t>
+        <w:t xml:space="preserve"> Deverá ser pago ao CONTRATANTE a multa de 20% sobre o saldo restante, sem perder os Direitos Autorias sobre as fases já concluídas.</w:t>
       </w:r>
     </w:p>
     <w:p>
@@ -2797,7 +2805,7 @@
         <w:rPr>
           <w:b/>
         </w:rPr>
-        <w:t>9.4</w:t>
+        <w:t>9.6</w:t>
       </w:r>
       <w:r>
         <w:rPr>
@@ -2806,7 +2814,7 @@
         <w:t>-</w:t>
       </w:r>
       <w:r>
-        <w:t>Se a CONTRATADA pedir rescisão por justa causa:</w:t>
+        <w:t xml:space="preserve"> A não execução dos serviços, objeto deste contrato dentro do prazo estipulado será motivo de rescisão contratual por parte do CONTRATANTE.</w:t>
       </w:r>
     </w:p>
     <w:p>
@@ -2825,7 +2833,7 @@
         <w:rPr>
           <w:b/>
         </w:rPr>
-        <w:t>9.4.1</w:t>
+        <w:t>9.7</w:t>
       </w:r>
       <w:r>
         <w:rPr>
@@ -2834,7 +2842,7 @@
         <w:t>-</w:t>
       </w:r>
       <w:r>
-        <w:t>Após o início do projeto, não terá direito a reaver os documentos e projetos entregues, bem como não fará jus ao recebimento dos honorários.</w:t>
+        <w:t xml:space="preserve"> O atraso superior à 30 dias em qualquer uma das parcelas acordadas no parágrafo 8.1 da Cláusula Oitava caracterizará a rescisão contratual por parte do CONTRATANTE.</w:t>
       </w:r>
     </w:p>
     <w:p>
@@ -2853,7 +2861,35 @@
         <w:rPr>
           <w:b/>
         </w:rPr>
-        <w:t>9.5</w:t>
+        <w:t xml:space="preserve">10- CLÁUSULA DÉCIMA </w:t>
+      </w:r>
+    </w:p>
+    <w:p>
+      <w:pPr>
+        <w:spacing w:line="240" w:lineRule="auto" w:after="0"/>
+        <w:jc w:val="both"/>
+      </w:pPr>
+      <w:r>
+        <w:t>DAS CONSIDERAÇÕES FINAIS:</w:t>
+      </w:r>
+    </w:p>
+    <w:p>
+      <w:pPr>
+        <w:spacing w:line="240" w:lineRule="auto" w:after="0"/>
+        <w:jc w:val="both"/>
+      </w:pPr>
+      <w:r/>
+    </w:p>
+    <w:p>
+      <w:pPr>
+        <w:spacing w:line="240" w:lineRule="auto" w:after="0"/>
+        <w:jc w:val="both"/>
+      </w:pPr>
+      <w:r>
+        <w:rPr>
+          <w:b/>
+        </w:rPr>
+        <w:t>10.1</w:t>
       </w:r>
       <w:r>
         <w:rPr>
@@ -2862,7 +2898,7 @@
         <w:t>-</w:t>
       </w:r>
       <w:r>
-        <w:t>Se a CONTRATADA pedir rescisão sem justa causa:</w:t>
+        <w:t xml:space="preserve"> A CONTRATADA, autora do projeto, ficará isenta de quaisquer responsabilidades no caso de haver alterações no projeto na obra sem a sua ciência e autorização, cabendo–lhe a aplicação dos recursos legais necessários.</w:t>
       </w:r>
     </w:p>
     <w:p>
@@ -2881,7 +2917,7 @@
         <w:rPr>
           <w:b/>
         </w:rPr>
-        <w:t>9.5.1</w:t>
+        <w:t>10.2</w:t>
       </w:r>
       <w:r>
         <w:rPr>
@@ -2890,7 +2926,7 @@
         <w:t>-</w:t>
       </w:r>
       <w:r>
-        <w:t>Deverá ser pago ao CONTRATANTE a multa de 20% sobre o saldo restante, sem perder os Direitos Autorias sobre as fases já concluídas.</w:t>
+        <w:t xml:space="preserve"> Havendo a necessidade da contratação de um Engenheiro Civil no decorrer do projeto, esse deve ser contratado à parte e remunerado pelo CONTRATANTE.</w:t>
       </w:r>
     </w:p>
     <w:p>
@@ -2909,7 +2945,7 @@
         <w:rPr>
           <w:b/>
         </w:rPr>
-        <w:t>9.6</w:t>
+        <w:t>10.3</w:t>
       </w:r>
       <w:r>
         <w:rPr>
@@ -2918,7 +2954,7 @@
         <w:t>-</w:t>
       </w:r>
       <w:r>
-        <w:t>A não execução dos serviços, objeto deste contrato dentro do prazo estipulado será motivo de rescisão contratual por parte do CONTRATANTE.</w:t>
+        <w:t xml:space="preserve"> Este projeto não poderá ser reproduzido em outro ambiente sem a autorização do autor do projeto que é a CONTRATADA, portadora dos direitos autorais.</w:t>
       </w:r>
     </w:p>
     <w:p>
@@ -2937,7 +2973,7 @@
         <w:rPr>
           <w:b/>
         </w:rPr>
-        <w:t>9.7</w:t>
+        <w:t>10.4</w:t>
       </w:r>
       <w:r>
         <w:rPr>
@@ -2946,7 +2982,7 @@
         <w:t>-</w:t>
       </w:r>
       <w:r>
-        <w:t>O atraso superior à 30 dias em qualquer uma das parcelas acordadas no parágrafo 8.1 da Cláusula Oitava caracterizará a rescisão contratual por parte do CONTRATANTE.</w:t>
+        <w:t xml:space="preserve"> O projeto de design de interiores, objeto deste termo somente poderá ser utilizado para o fim e o local indicados nos documentos e desenhos apresentados.</w:t>
       </w:r>
     </w:p>
     <w:p>
@@ -2965,35 +3001,7 @@
         <w:rPr>
           <w:b/>
         </w:rPr>
-        <w:t xml:space="preserve">10-CLÁUSULA DÉCIMA </w:t>
-      </w:r>
-    </w:p>
-    <w:p>
-      <w:pPr>
-        <w:spacing w:line="240" w:lineRule="auto" w:after="0"/>
-        <w:jc w:val="both"/>
-      </w:pPr>
-      <w:r>
-        <w:t>DAS CONSIDERAÇÕES FINAIS:</w:t>
-      </w:r>
-    </w:p>
-    <w:p>
-      <w:pPr>
-        <w:spacing w:line="240" w:lineRule="auto" w:after="0"/>
-        <w:jc w:val="both"/>
-      </w:pPr>
-      <w:r/>
-    </w:p>
-    <w:p>
-      <w:pPr>
-        <w:spacing w:line="240" w:lineRule="auto" w:after="0"/>
-        <w:jc w:val="both"/>
-      </w:pPr>
-      <w:r>
-        <w:rPr>
-          <w:b/>
-        </w:rPr>
-        <w:t>10.1</w:t>
+        <w:t>10.5</w:t>
       </w:r>
       <w:r>
         <w:rPr>
@@ -3002,7 +3010,7 @@
         <w:t>-</w:t>
       </w:r>
       <w:r>
-        <w:t xml:space="preserve"> A CONTRATADA, autora do projeto, ficará isenta de quaisquer responsabilidades no caso de haver alterações no projeto na obra sem a sua ciência e autorização, cabendo–lhe a aplicação dos recursos legais necessários.</w:t>
+        <w:t xml:space="preserve"> Os atendimentos a serem realizados pelo CONTRATADO ao CONTRATANTE serão exclusivamente durante o horário comercial, compreendido das 8 às 18hs, de segunda a sexta–feira em dias úteis.</w:t>
       </w:r>
     </w:p>
     <w:p>
@@ -3021,7 +3029,7 @@
         <w:rPr>
           <w:b/>
         </w:rPr>
-        <w:t>10.2</w:t>
+        <w:t>10.6</w:t>
       </w:r>
       <w:r>
         <w:rPr>
@@ -3030,7 +3038,7 @@
         <w:t>-</w:t>
       </w:r>
       <w:r>
-        <w:t>Havendo a necessidade da contratação de um Engenheiro Civil no decorrer do projeto, esse deve ser contratado à parte e remunerado pelo CONTRATANTE.</w:t>
+        <w:t xml:space="preserve"> Esse contrato não criará nenhum vínculo empregatício entre o CONTRATANTE e os administradores, sócios, empregados ou prepostos e subcontratados da CONTRATADA.</w:t>
       </w:r>
     </w:p>
     <w:p>
@@ -3049,7 +3057,7 @@
         <w:rPr>
           <w:b/>
         </w:rPr>
-        <w:t>10.3</w:t>
+        <w:t>10.7</w:t>
       </w:r>
       <w:r>
         <w:rPr>
@@ -3058,7 +3066,7 @@
         <w:t>-</w:t>
       </w:r>
       <w:r>
-        <w:t>Este projeto não poderá ser reproduzido em outro ambiente sem a autorização do autor do projeto que é a CONTRATADA, portadora dos direitos autorais.</w:t>
+        <w:t xml:space="preserve"> A CONTRATADA compromete–se a manter a confidencialidade das informações sobre negócios e operações do CONTRATANTE e vice–versa.</w:t>
       </w:r>
     </w:p>
     <w:p>
@@ -3077,7 +3085,7 @@
         <w:rPr>
           <w:b/>
         </w:rPr>
-        <w:t xml:space="preserve">10.4 </w:t>
+        <w:t>10.8</w:t>
       </w:r>
       <w:r>
         <w:rPr>
@@ -3086,7 +3094,7 @@
         <w:t>-</w:t>
       </w:r>
       <w:r>
-        <w:t>O projeto de design de interiores, objeto deste termo somente poderá ser utilizado para o fim e o local indicados nos documentos e desenhos apresentados.</w:t>
+        <w:t xml:space="preserve"> A CONTRATADA possui o direito de uso de imagens pertencentes ao projeto, que poderão ser utilizados para fins publicitários e composição do seu portfólio sem a divulgação do nome do Contratante. (Lei Federal nº 12.378/2010; Lei de Direito Autoral nº 9.610/98, Resolução CAU/BR nº 67 e Resolução CAU/BR nº 75). </w:t>
       </w:r>
     </w:p>
     <w:p>
@@ -3105,7 +3113,7 @@
         <w:rPr>
           <w:b/>
         </w:rPr>
-        <w:t>10.5</w:t>
+        <w:t>10.9</w:t>
       </w:r>
       <w:r>
         <w:rPr>
@@ -3114,7 +3122,7 @@
         <w:t>-</w:t>
       </w:r>
       <w:r>
-        <w:t>Os atendimentos a serem realizados pelo CONTRATADO ao CONTRATANTE serão exclusivamente durante o horário comercial, compreendido das 8 às 18hs, de segunda a sexta–feira em dias úteis.</w:t>
+        <w:t xml:space="preserve"> É vedado ao CONTRATANTE proceder à execução da obra antes da entrega do Projeto Executivo completo, anão ser com expressa aceitação da CONTRATADA, bem como lhe é ilegal executar a obra em desacordo com o referido Projeto.</w:t>
       </w:r>
     </w:p>
     <w:p>
@@ -3133,7 +3141,7 @@
         <w:rPr>
           <w:b/>
         </w:rPr>
-        <w:t>10.6</w:t>
+        <w:t>10.10</w:t>
       </w:r>
       <w:r>
         <w:rPr>
@@ -3142,7 +3150,7 @@
         <w:t>-</w:t>
       </w:r>
       <w:r>
-        <w:t>Esse contrato não criará nenhum vínculo empregatício entre o CONTRATANTE e os administradores, sócios, empregados ou prepostos e subcontratados da CONTRATADA.</w:t>
+        <w:t xml:space="preserve"> Fica ausente nesse contrato o serviço de correção de projetos refeitos pelos fornecedores que trabalham com móveis modulados para adequação ao projeto original.</w:t>
       </w:r>
     </w:p>
     <w:p>
@@ -3161,7 +3169,7 @@
         <w:rPr>
           <w:b/>
         </w:rPr>
-        <w:t>10.7</w:t>
+        <w:t>10.11</w:t>
       </w:r>
       <w:r>
         <w:rPr>
@@ -3170,7 +3178,7 @@
         <w:t>-</w:t>
       </w:r>
       <w:r>
-        <w:t>A CONTRATADA compromete–se a manter a confidencialidade das informações sobre negócios e operações do CONTRATANTE e vice–versa.</w:t>
+        <w:t xml:space="preserve"> Ficam excluídas tudo aquilo que não foi citado como escopo deste contrato.</w:t>
       </w:r>
     </w:p>
     <w:p>
@@ -3189,7 +3197,7 @@
         <w:rPr>
           <w:b/>
         </w:rPr>
-        <w:t>10.8</w:t>
+        <w:t>10.12</w:t>
       </w:r>
       <w:r>
         <w:rPr>
@@ -3198,7 +3206,7 @@
         <w:t>-</w:t>
       </w:r>
       <w:r>
-        <w:t xml:space="preserve">A CONTRATADA possui o direito de uso de imagens pertencentes ao projeto, que poderão ser utilizados para fins publicitários e composição do seu portfólio sem a divulgação do nome do Contratante. (Lei Federal nº 12.378/2010; Lei de Direito Autoral nº 9.610/98, Resolução CAU/BR nº 67 e Resolução CAU/BR nº 75). </w:t>
+        <w:t xml:space="preserve"> Qualquer reprodução ou uso do projeto, mesmo que parcial, em outra obra ou imóvel, sem autorização expressa da contratada, estará sujeito às penalidades previstas na legislação vigente.</w:t>
       </w:r>
     </w:p>
     <w:p>
@@ -3217,7 +3225,7 @@
         <w:rPr>
           <w:b/>
         </w:rPr>
-        <w:t>10.9</w:t>
+        <w:t>10.13</w:t>
       </w:r>
       <w:r>
         <w:rPr>
@@ -3226,7 +3234,7 @@
         <w:t>-</w:t>
       </w:r>
       <w:r>
-        <w:t>É vedado ao CONTRATANTE proceder à execução da obra antes da entrega do Projeto Executivo completo, anão ser com expressa aceitação da CONTRATADA, bem como lhe é ilegal executar a obra em desacordo com o referido Projeto.</w:t>
+        <w:t xml:space="preserve"> O projeto entregue tem validade de 24 meses para execução. Após esse prazo, qualquer outro serviço, seja de alteração, acompanhamento ou outra natureza, serão orçadas previamente e somente executadas mediante aceite formal do contratante. </w:t>
       </w:r>
     </w:p>
     <w:p>
@@ -3245,7 +3253,26 @@
         <w:rPr>
           <w:b/>
         </w:rPr>
-        <w:t xml:space="preserve">10.10 </w:t>
+        <w:t>11- CLÁUSULA DÉCIMA PRIMEIRA FORO:</w:t>
+      </w:r>
+    </w:p>
+    <w:p>
+      <w:pPr>
+        <w:spacing w:line="240" w:lineRule="auto" w:after="0"/>
+        <w:jc w:val="both"/>
+      </w:pPr>
+      <w:r/>
+    </w:p>
+    <w:p>
+      <w:pPr>
+        <w:spacing w:line="240" w:lineRule="auto" w:after="0"/>
+        <w:jc w:val="both"/>
+      </w:pPr>
+      <w:r>
+        <w:rPr>
+          <w:b/>
+        </w:rPr>
+        <w:t>11.1</w:t>
       </w:r>
       <w:r>
         <w:rPr>
@@ -3254,7 +3281,7 @@
         <w:t>-</w:t>
       </w:r>
       <w:r>
-        <w:t>Fica ausente nesse contrato o serviço de correção de projetos refeitos pelos fornecedores que trabalham com móveis modulados para adequação ao projeto original.</w:t>
+        <w:t xml:space="preserve"> Fica eleito o Foro da Comarca de Arapongas/PR, com exclusão de qualquer outro, por mais privilegiado que seja, para dirimir as dúvidas que possam surgir na execução do presente contrato.</w:t>
       </w:r>
     </w:p>
     <w:p>
@@ -3273,7 +3300,26 @@
         <w:rPr>
           <w:b/>
         </w:rPr>
-        <w:t>10.11</w:t>
+        <w:t>12- CLÁUSULA DÉCIMA SEGUNDA VIGÊNCIA:</w:t>
+      </w:r>
+    </w:p>
+    <w:p>
+      <w:pPr>
+        <w:spacing w:line="240" w:lineRule="auto" w:after="0"/>
+        <w:jc w:val="both"/>
+      </w:pPr>
+      <w:r/>
+    </w:p>
+    <w:p>
+      <w:pPr>
+        <w:spacing w:line="240" w:lineRule="auto" w:after="0"/>
+        <w:jc w:val="both"/>
+      </w:pPr>
+      <w:r>
+        <w:rPr>
+          <w:b/>
+        </w:rPr>
+        <w:t>12.1</w:t>
       </w:r>
       <w:r>
         <w:rPr>
@@ -3282,7 +3328,7 @@
         <w:t>-</w:t>
       </w:r>
       <w:r>
-        <w:t>Ficam excluídas tudo aquilo que não foi citado como escopo deste contrato.</w:t>
+        <w:t xml:space="preserve"> Este contrato entra em vigor a partir da data de sua assinatura, tendo como término a efetiva entrega do Projeto Executivo de Arquitetura.</w:t>
       </w:r>
     </w:p>
     <w:p>
@@ -3298,10 +3344,7 @@
         <w:jc w:val="both"/>
       </w:pPr>
       <w:r>
-        <w:rPr>
-          <w:b/>
-        </w:rPr>
-        <w:t>11-CLÁUSULA DÉCIMA PRIMEIRA FORO:</w:t>
+        <w:t>Arapongas,  de 0 de 0</w:t>
       </w:r>
     </w:p>
     <w:p>
@@ -3316,27 +3359,6 @@
         <w:spacing w:line="240" w:lineRule="auto" w:after="0"/>
         <w:jc w:val="both"/>
       </w:pPr>
-      <w:r>
-        <w:rPr>
-          <w:b/>
-        </w:rPr>
-        <w:t>11.1</w:t>
-      </w:r>
-      <w:r>
-        <w:rPr>
-          <w:b/>
-        </w:rPr>
-        <w:t>-</w:t>
-      </w:r>
-      <w:r>
-        <w:t>Fica eleito o Foro da Comarca de Arapongas/PR, com exclusão de qualquer outro, por mais privilegiado que seja, para dirimir as dúvidas que possam surgir na execução do presente contrato.</w:t>
-      </w:r>
-    </w:p>
-    <w:p>
-      <w:pPr>
-        <w:spacing w:line="240" w:lineRule="auto" w:after="0"/>
-        <w:jc w:val="both"/>
-      </w:pPr>
       <w:r/>
     </w:p>
     <w:p>
@@ -3344,18 +3366,6 @@
         <w:spacing w:line="240" w:lineRule="auto" w:after="0"/>
         <w:jc w:val="both"/>
       </w:pPr>
-      <w:r>
-        <w:rPr>
-          <w:b/>
-        </w:rPr>
-        <w:t>12-CLÁUSULA DÉCIMA SEGUNDA VIGÊNCIA:</w:t>
-      </w:r>
-    </w:p>
-    <w:p>
-      <w:pPr>
-        <w:spacing w:line="240" w:lineRule="auto" w:after="0"/>
-        <w:jc w:val="both"/>
-      </w:pPr>
       <w:r/>
     </w:p>
     <w:p>
@@ -3364,19 +3374,7 @@
         <w:jc w:val="both"/>
       </w:pPr>
       <w:r>
-        <w:rPr>
-          <w:b/>
-        </w:rPr>
-        <w:t>12.1</w:t>
-      </w:r>
-      <w:r>
-        <w:rPr>
-          <w:b/>
-        </w:rPr>
-        <w:t>-</w:t>
-      </w:r>
-      <w:r>
-        <w:t>Este contrato entra em vigor a partir da data de sua assinatura, tendo como término a efetiva entrega do Projeto Executivo de Arquitetura.</w:t>
+        <w:t>CONTRATADA:_________________________________________</w:t>
       </w:r>
     </w:p>
     <w:p>
@@ -3392,7 +3390,16 @@
         <w:jc w:val="both"/>
       </w:pPr>
       <w:r>
-        <w:t>Arapongas,  de 0 de 0</w:t>
+        <w:t>Arq. Luana Nonis Santos</w:t>
+      </w:r>
+    </w:p>
+    <w:p>
+      <w:pPr>
+        <w:spacing w:line="240" w:lineRule="auto" w:after="0"/>
+        <w:jc w:val="both"/>
+      </w:pPr>
+      <w:r>
+        <w:t>CAU nºA133892–7</w:t>
       </w:r>
     </w:p>
     <w:p>
@@ -3422,7 +3429,7 @@
         <w:jc w:val="both"/>
       </w:pPr>
       <w:r>
-        <w:t>CONTRATADA:_________________________________________</w:t>
+        <w:t>CONTRATANTE:________________________________________</w:t>
       </w:r>
     </w:p>
     <w:p>
@@ -3438,16 +3445,16 @@
         <w:jc w:val="both"/>
       </w:pPr>
       <w:r>
-        <w:t>Arq. Luana Nonis Santos</w:t>
-      </w:r>
-    </w:p>
-    <w:p>
-      <w:pPr>
-        <w:spacing w:line="240" w:lineRule="auto" w:after="0"/>
-        <w:jc w:val="both"/>
-      </w:pPr>
-      <w:r>
-        <w:t>CAU nºA133892–7</w:t>
+        <w:t>RG:</w:t>
+      </w:r>
+    </w:p>
+    <w:p>
+      <w:pPr>
+        <w:spacing w:line="240" w:lineRule="auto" w:after="0"/>
+        <w:jc w:val="both"/>
+      </w:pPr>
+      <w:r>
+        <w:t>CPF:</w:t>
       </w:r>
     </w:p>
     <w:p>
@@ -3477,7 +3484,25 @@
         <w:jc w:val="both"/>
       </w:pPr>
       <w:r>
-        <w:t>CONTRATANTE:________________________________________</w:t>
+        <w:t>TESTEMUNHA: ________________________________________</w:t>
+      </w:r>
+    </w:p>
+    <w:p>
+      <w:pPr>
+        <w:spacing w:line="240" w:lineRule="auto" w:after="0"/>
+        <w:jc w:val="both"/>
+      </w:pPr>
+      <w:r>
+        <w:t xml:space="preserve">Nome: </w:t>
+      </w:r>
+    </w:p>
+    <w:p>
+      <w:pPr>
+        <w:spacing w:line="240" w:lineRule="auto" w:after="0"/>
+        <w:jc w:val="both"/>
+      </w:pPr>
+      <w:r>
+        <w:t xml:space="preserve">RG/CPF: </w:t>
       </w:r>
     </w:p>
     <w:p>
@@ -3492,24 +3517,6 @@
         <w:spacing w:line="240" w:lineRule="auto" w:after="0"/>
         <w:jc w:val="both"/>
       </w:pPr>
-      <w:r>
-        <w:t>RG:</w:t>
-      </w:r>
-    </w:p>
-    <w:p>
-      <w:pPr>
-        <w:spacing w:line="240" w:lineRule="auto" w:after="0"/>
-        <w:jc w:val="both"/>
-      </w:pPr>
-      <w:r>
-        <w:t>CPF:</w:t>
-      </w:r>
-    </w:p>
-    <w:p>
-      <w:pPr>
-        <w:spacing w:line="240" w:lineRule="auto" w:after="0"/>
-        <w:jc w:val="both"/>
-      </w:pPr>
       <w:r/>
     </w:p>
     <w:p>
@@ -3524,13 +3531,6 @@
         <w:spacing w:line="240" w:lineRule="auto" w:after="0"/>
         <w:jc w:val="both"/>
       </w:pPr>
-      <w:r/>
-    </w:p>
-    <w:p>
-      <w:pPr>
-        <w:spacing w:line="240" w:lineRule="auto" w:after="0"/>
-        <w:jc w:val="both"/>
-      </w:pPr>
       <w:r>
         <w:t>TESTEMUNHA: ________________________________________</w:t>
       </w:r>
@@ -3541,64 +3541,7 @@
         <w:jc w:val="both"/>
       </w:pPr>
       <w:r>
-        <w:t>Nome: Vinícius Dário Bacon</w:t>
-      </w:r>
-    </w:p>
-    <w:p>
-      <w:pPr>
-        <w:spacing w:line="240" w:lineRule="auto" w:after="0"/>
-        <w:jc w:val="both"/>
-      </w:pPr>
-      <w:r>
-        <w:t>RG: 9.795.895–5</w:t>
-      </w:r>
-    </w:p>
-    <w:p>
-      <w:pPr>
-        <w:spacing w:line="240" w:lineRule="auto" w:after="0"/>
-        <w:jc w:val="both"/>
-      </w:pPr>
-      <w:r/>
-    </w:p>
-    <w:p>
-      <w:pPr>
-        <w:spacing w:line="240" w:lineRule="auto" w:after="0"/>
-        <w:jc w:val="both"/>
-      </w:pPr>
-      <w:r/>
-    </w:p>
-    <w:p>
-      <w:pPr>
-        <w:spacing w:line="240" w:lineRule="auto" w:after="0"/>
-        <w:jc w:val="both"/>
-      </w:pPr>
-      <w:r/>
-    </w:p>
-    <w:p>
-      <w:pPr>
-        <w:spacing w:line="240" w:lineRule="auto" w:after="0"/>
-        <w:jc w:val="both"/>
-      </w:pPr>
-      <w:r>
-        <w:t>TESTEMUNHA: ________________________________________</w:t>
-      </w:r>
-    </w:p>
-    <w:p>
-      <w:pPr>
-        <w:spacing w:line="240" w:lineRule="auto" w:after="0"/>
-        <w:jc w:val="both"/>
-      </w:pPr>
-      <w:r>
-        <w:t>Lavínia Lucato</w:t>
-      </w:r>
-    </w:p>
-    <w:p>
-      <w:pPr>
-        <w:spacing w:line="240" w:lineRule="auto" w:after="0"/>
-        <w:jc w:val="both"/>
-      </w:pPr>
-      <w:r>
-        <w:t>RG/CPF: 104.849.399–71</w:t>
+        <w:t>Nome:</w:t>
       </w:r>
     </w:p>
     <w:p>
@@ -3611,6 +3554,7 @@
           <w:rFonts w:ascii="Nunito" w:hAnsi="Nunito"/>
           <w:sz w:val="22"/>
         </w:rPr>
+        <w:t xml:space="preserve">RG/CPF: </w:t>
       </w:r>
     </w:p>
     <w:sectPr>

</xml_diff>